<commit_message>
Snapshots after copyedit checks of appendices a and b + recheck of 20
</commit_message>
<xml_diff>
--- a/nostarch/docx/appendix_a.docx
+++ b/nostarch/docx/appendix_a.docx
@@ -37,6 +37,32 @@
           <w:lang w:eastAsia="en-GB"/>
         </w:rPr>
       </w:pPr>
+      <w:ins w:id="0" w:author="Carol Nichols" w:date="2022-08-29T20:56:00Z">
+        <w:r>
+          <w:rPr>
+            <w:lang w:eastAsia="en-GB"/>
+          </w:rPr>
+          <w:fldChar w:fldCharType="begin"/>
+        </w:r>
+        <w:r>
+          <w:instrText xml:space="preserve"> XE "</w:instrText>
+        </w:r>
+        <w:r>
+          <w:instrText>keywords</w:instrText>
+        </w:r>
+        <w:r>
+          <w:instrText xml:space="preserve"> startRange</w:instrText>
+        </w:r>
+        <w:r>
+          <w:instrText xml:space="preserve">" </w:instrText>
+        </w:r>
+        <w:r>
+          <w:rPr>
+            <w:lang w:eastAsia="en-GB"/>
+          </w:rPr>
+          <w:fldChar w:fldCharType="end"/>
+        </w:r>
+      </w:ins>
       <w:r>
         <w:rPr>
           <w:lang w:eastAsia="en-GB"/>
@@ -67,7 +93,7 @@
         </w:rPr>
         <w:t>list</w:t>
       </w:r>
-      <w:ins w:id="0" w:author="Audrey Doyle" w:date="2022-08-07T14:38:00Z">
+      <w:ins w:id="1" w:author="Audrey Doyle" w:date="2022-08-07T14:38:00Z">
         <w:r>
           <w:rPr>
             <w:lang w:eastAsia="en-GB"/>
@@ -75,7 +101,7 @@
           <w:t>s</w:t>
         </w:r>
       </w:ins>
-      <w:del w:id="1" w:author="Audrey Doyle" w:date="2022-08-07T14:38:00Z">
+      <w:del w:id="2" w:author="Audrey Doyle" w:date="2022-08-07T14:38:00Z">
         <w:r>
           <w:rPr>
             <w:lang w:eastAsia="en-GB"/>
@@ -83,7 +109,7 @@
           <w:delText xml:space="preserve"> </w:delText>
         </w:r>
       </w:del>
-      <w:ins w:id="2" w:author="Audrey Doyle" w:date="2022-08-07T14:38:00Z">
+      <w:ins w:id="3" w:author="Audrey Doyle" w:date="2022-08-07T14:38:00Z">
         <w:r>
           <w:rPr>
             <w:lang w:eastAsia="en-GB"/>
@@ -97,7 +123,7 @@
         </w:rPr>
         <w:t>contain</w:t>
       </w:r>
-      <w:del w:id="3" w:author="Audrey Doyle" w:date="2022-08-07T14:38:00Z">
+      <w:del w:id="4" w:author="Audrey Doyle" w:date="2022-08-07T14:38:00Z">
         <w:r>
           <w:rPr>
             <w:lang w:eastAsia="en-GB"/>
@@ -405,7 +431,7 @@
         </w:rPr>
         <w:t>identifiers</w:t>
       </w:r>
-      <w:ins w:id="4" w:author="Audrey Doyle" w:date="2022-08-07T14:28:00Z">
+      <w:ins w:id="5" w:author="Audrey Doyle" w:date="2022-08-07T14:28:00Z">
         <w:r>
           <w:rPr>
             <w:lang w:eastAsia="en-GB"/>
@@ -467,7 +493,7 @@
         </w:rPr>
         <w:t xml:space="preserve"> </w:t>
       </w:r>
-      <w:del w:id="5" w:author="Audrey Doyle" w:date="2022-08-07T14:28:00Z">
+      <w:del w:id="6" w:author="Audrey Doyle" w:date="2022-08-07T14:28:00Z">
         <w:r>
           <w:rPr>
             <w:lang w:eastAsia="en-GB"/>
@@ -493,7 +519,7 @@
         </w:rPr>
         <w:t xml:space="preserve"> </w:t>
       </w:r>
-      <w:del w:id="6" w:author="Audrey Doyle" w:date="2022-08-07T14:28:00Z">
+      <w:del w:id="7" w:author="Audrey Doyle" w:date="2022-08-07T14:28:00Z">
         <w:r>
           <w:rPr>
             <w:lang w:eastAsia="en-GB"/>
@@ -501,7 +527,7 @@
           <w:delText>section</w:delText>
         </w:r>
       </w:del>
-      <w:ins w:id="7" w:author="Audrey Doyle" w:date="2022-08-07T14:28:00Z">
+      <w:ins w:id="8" w:author="Audrey Doyle" w:date="2022-08-07T14:28:00Z">
         <w:r>
           <w:rPr>
             <w:lang w:eastAsia="en-GB"/>
@@ -511,7 +537,7 @@
         <w:r>
           <w:rPr>
             <w:rStyle w:val="Xref"/>
-            <w:rPrChange w:id="8" w:author="Audrey Doyle" w:date="2022-08-07T14:28:00Z">
+            <w:rPrChange w:id="9" w:author="Audrey Doyle" w:date="2022-08-07T14:28:00Z">
               <w:rPr>
                 <w:lang w:eastAsia="en-GB"/>
               </w:rPr>
@@ -535,7 +561,7 @@
       <w:r>
         <w:rPr>
           <w:rStyle w:val="Italic"/>
-          <w:rPrChange w:id="9" w:author="Audrey Doyle" w:date="2022-08-07T14:28:00Z">
+          <w:rPrChange w:id="10" w:author="Audrey Doyle" w:date="2022-08-07T14:28:00Z">
             <w:rPr>
               <w:lang w:eastAsia="en-GB"/>
             </w:rPr>
@@ -779,8 +805,8 @@
           <w:lang w:eastAsia="en-GB"/>
         </w:rPr>
       </w:pPr>
-      <w:bookmarkStart w:id="10" w:name="keywords-currently-in-use"/>
-      <w:bookmarkEnd w:id="10"/>
+      <w:bookmarkStart w:id="11" w:name="keywords-currently-in-use"/>
+      <w:bookmarkEnd w:id="11"/>
       <w:r>
         <w:rPr>
           <w:lang w:eastAsia="en-GB"/>
@@ -1025,6 +1051,7 @@
         <w:rPr>
           <w:lang w:eastAsia="en-GB"/>
         </w:rPr>
+        <w:lastRenderedPageBreak/>
         <w:t>perform</w:t>
       </w:r>
       <w:r>
@@ -1157,7 +1184,6 @@
         <w:rPr>
           <w:lang w:eastAsia="en-GB"/>
         </w:rPr>
-        <w:lastRenderedPageBreak/>
         <w:t>rename</w:t>
       </w:r>
       <w:r>
@@ -4465,7 +4491,7 @@
         </w:rPr>
         <w:t xml:space="preserve"> </w:t>
       </w:r>
-      <w:del w:id="11" w:author="Audrey Doyle" w:date="2022-08-07T14:30:00Z">
+      <w:del w:id="12" w:author="Audrey Doyle" w:date="2022-08-07T14:30:00Z">
         <w:r>
           <w:rPr>
             <w:lang w:eastAsia="en-GB"/>
@@ -4503,7 +4529,7 @@
         </w:rPr>
         <w:t xml:space="preserve"> </w:t>
       </w:r>
-      <w:ins w:id="12" w:author="Audrey Doyle" w:date="2022-08-07T14:30:00Z">
+      <w:ins w:id="13" w:author="Audrey Doyle" w:date="2022-08-07T14:30:00Z">
         <w:r>
           <w:rPr>
             <w:lang w:eastAsia="en-GB"/>
@@ -4986,8 +5012,8 @@
           <w:lang w:eastAsia="en-GB"/>
         </w:rPr>
       </w:pPr>
-      <w:bookmarkStart w:id="13" w:name="keywords-reserved-for-future-use"/>
-      <w:bookmarkEnd w:id="13"/>
+      <w:bookmarkStart w:id="14" w:name="keywords-reserved-for-future-use"/>
+      <w:bookmarkEnd w:id="14"/>
       <w:r>
         <w:rPr>
           <w:lang w:eastAsia="en-GB"/>
@@ -5260,7 +5286,7 @@
         </w:rPr>
         <w:t>use</w:t>
       </w:r>
-      <w:ins w:id="14" w:author="Audrey Doyle" w:date="2022-08-07T14:31:00Z">
+      <w:ins w:id="15" w:author="Audrey Doyle" w:date="2022-08-07T14:31:00Z">
         <w:r>
           <w:rPr>
             <w:lang w:eastAsia="en-GB"/>
@@ -5268,7 +5294,7 @@
           <w:t>:</w:t>
         </w:r>
       </w:ins>
-      <w:del w:id="15" w:author="Audrey Doyle" w:date="2022-08-07T14:31:00Z">
+      <w:del w:id="16" w:author="Audrey Doyle" w:date="2022-08-07T14:31:00Z">
         <w:r>
           <w:rPr>
             <w:lang w:eastAsia="en-GB"/>
@@ -5459,6 +5485,8 @@
         <w:t>yield</w:t>
       </w:r>
     </w:p>
+    <w:bookmarkStart w:id="17" w:name="raw-identifiers"/>
+    <w:bookmarkEnd w:id="17"/>
     <w:p>
       <w:pPr>
         <w:pStyle w:val="HeadA"/>
@@ -5466,8 +5494,32 @@
           <w:lang w:eastAsia="en-GB"/>
         </w:rPr>
       </w:pPr>
-      <w:bookmarkStart w:id="16" w:name="raw-identifiers"/>
-      <w:bookmarkEnd w:id="16"/>
+      <w:ins w:id="18" w:author="Carol Nichols" w:date="2022-08-29T20:57:00Z">
+        <w:r>
+          <w:rPr>
+            <w:lang w:eastAsia="en-GB"/>
+          </w:rPr>
+          <w:fldChar w:fldCharType="begin"/>
+        </w:r>
+        <w:r>
+          <w:instrText xml:space="preserve"> XE "</w:instrText>
+        </w:r>
+        <w:r>
+          <w:instrText>raw identifiers</w:instrText>
+        </w:r>
+        <w:r>
+          <w:instrText xml:space="preserve"> startRange</w:instrText>
+        </w:r>
+        <w:r>
+          <w:instrText xml:space="preserve">" </w:instrText>
+        </w:r>
+        <w:r>
+          <w:rPr>
+            <w:lang w:eastAsia="en-GB"/>
+          </w:rPr>
+          <w:fldChar w:fldCharType="end"/>
+        </w:r>
+      </w:ins>
       <w:r>
         <w:rPr>
           <w:lang w:eastAsia="en-GB"/>
@@ -5910,7 +5962,7 @@
         <w:rPr>
           <w:lang w:eastAsia="en-GB"/>
         </w:rPr>
-        <w:pPrChange w:id="17" w:author="Audrey Doyle" w:date="2022-08-07T14:32:00Z">
+        <w:pPrChange w:id="19" w:author="Audrey Doyle" w:date="2022-08-07T14:32:00Z">
           <w:pPr>
             <w:pStyle w:val="Body"/>
           </w:pPr>
@@ -6732,6 +6784,7 @@
       <w:pPr>
         <w:pStyle w:val="Body"/>
         <w:rPr>
+          <w:del w:id="20" w:author="Carol Nichols" w:date="2022-08-29T20:09:00Z"/>
           <w:lang w:eastAsia="en-GB"/>
         </w:rPr>
       </w:pPr>
@@ -7323,6 +7376,33 @@
         </w:rPr>
         <w:t xml:space="preserve"> </w:t>
       </w:r>
+      <w:ins w:id="21" w:author="Carol Nichols" w:date="2022-08-29T20:55:00Z">
+        <w:r>
+          <w:rPr>
+            <w:lang w:eastAsia="en-GB"/>
+          </w:rPr>
+          <w:fldChar w:fldCharType="begin"/>
+        </w:r>
+        <w:r>
+          <w:instrText xml:space="preserve"> XE "</w:instrText>
+        </w:r>
+      </w:ins>
+      <w:ins w:id="22" w:author="Carol Nichols" w:date="2022-08-29T20:54:00Z">
+        <w:r>
+          <w:instrText>editions startRange</w:instrText>
+        </w:r>
+      </w:ins>
+      <w:ins w:id="23" w:author="Carol Nichols" w:date="2022-08-29T20:55:00Z">
+        <w:r>
+          <w:instrText xml:space="preserve">" </w:instrText>
+        </w:r>
+        <w:r>
+          <w:rPr>
+            <w:lang w:eastAsia="en-GB"/>
+          </w:rPr>
+          <w:fldChar w:fldCharType="end"/>
+        </w:r>
+      </w:ins>
       <w:r>
         <w:rPr>
           <w:lang w:eastAsia="en-GB"/>
@@ -7656,8 +7736,21 @@
       <w:r>
         <w:t xml:space="preserve"> </w:t>
       </w:r>
-      <w:r>
-        <w:t>edition.</w:t>
+      <w:ins w:id="24" w:author="Carol Nichols" w:date="2022-08-29T20:08:00Z">
+        <w:r>
+          <w:t xml:space="preserve">and 2021 </w:t>
+        </w:r>
+      </w:ins>
+      <w:r>
+        <w:t>edition</w:t>
+      </w:r>
+      <w:ins w:id="25" w:author="Carol Nichols" w:date="2022-08-29T20:08:00Z">
+        <w:r>
+          <w:t>s</w:t>
+        </w:r>
+      </w:ins>
+      <w:r>
+        <w:t>.</w:t>
       </w:r>
       <w:r>
         <w:t xml:space="preserve"> </w:t>
@@ -7701,12 +7794,12 @@
       <w:r>
         <w:t>that</w:t>
       </w:r>
-      <w:ins w:id="18" w:author="Audrey Doyle" w:date="2022-08-07T14:33:00Z">
+      <w:ins w:id="26" w:author="Audrey Doyle" w:date="2022-08-07T14:33:00Z">
         <w:r>
           <w:t xml:space="preserve"> i</w:t>
         </w:r>
       </w:ins>
-      <w:del w:id="19" w:author="Audrey Doyle" w:date="2022-08-07T14:33:00Z">
+      <w:del w:id="27" w:author="Audrey Doyle" w:date="2022-08-07T14:33:00Z">
         <w:r>
           <w:delText>’</w:delText>
         </w:r>
@@ -7952,8 +8045,24 @@
         <w:rPr>
           <w:lang w:eastAsia="en-GB"/>
         </w:rPr>
-        <w:t>2018</w:t>
-      </w:r>
+        <w:t>20</w:t>
+      </w:r>
+      <w:ins w:id="28" w:author="Carol Nichols" w:date="2022-08-29T20:08:00Z">
+        <w:r>
+          <w:rPr>
+            <w:lang w:eastAsia="en-GB"/>
+          </w:rPr>
+          <w:t>21</w:t>
+        </w:r>
+      </w:ins>
+      <w:del w:id="29" w:author="Carol Nichols" w:date="2022-08-29T20:08:00Z">
+        <w:r>
+          <w:rPr>
+            <w:lang w:eastAsia="en-GB"/>
+          </w:rPr>
+          <w:delText>18</w:delText>
+        </w:r>
+      </w:del>
       <w:r>
         <w:rPr>
           <w:lang w:eastAsia="en-GB"/>
@@ -7999,7 +8108,7 @@
       <w:r>
         <w:rPr>
           <w:rStyle w:val="Xref"/>
-          <w:rPrChange w:id="20" w:author="Audrey Doyle" w:date="2022-08-07T14:33:00Z">
+          <w:rPrChange w:id="30" w:author="Audrey Doyle" w:date="2022-08-07T14:33:00Z">
             <w:rPr>
               <w:lang w:eastAsia="en-GB"/>
             </w:rPr>
@@ -8067,10 +8176,119 @@
         </w:rPr>
         <w:t>editions.</w:t>
       </w:r>
+      <w:ins w:id="31" w:author="Carol Nichols" w:date="2022-08-29T20:55:00Z">
+        <w:r>
+          <w:rPr>
+            <w:lang w:eastAsia="en-GB"/>
+          </w:rPr>
+          <w:fldChar w:fldCharType="begin"/>
+        </w:r>
+        <w:r>
+          <w:instrText xml:space="preserve"> XE "</w:instrText>
+        </w:r>
+        <w:r>
+          <w:instrText xml:space="preserve">editions </w:instrText>
+        </w:r>
+        <w:r>
+          <w:instrText>end</w:instrText>
+        </w:r>
+        <w:r>
+          <w:instrText>Range</w:instrText>
+        </w:r>
+        <w:r>
+          <w:instrText xml:space="preserve">" </w:instrText>
+        </w:r>
+        <w:r>
+          <w:rPr>
+            <w:lang w:eastAsia="en-GB"/>
+          </w:rPr>
+          <w:fldChar w:fldCharType="end"/>
+        </w:r>
+      </w:ins>
+      <w:ins w:id="32" w:author="Carol Nichols" w:date="2022-08-29T20:57:00Z">
+        <w:r>
+          <w:rPr>
+            <w:lang w:eastAsia="en-GB"/>
+          </w:rPr>
+          <w:fldChar w:fldCharType="begin"/>
+        </w:r>
+        <w:r>
+          <w:instrText xml:space="preserve"> XE "</w:instrText>
+        </w:r>
+        <w:r>
+          <w:instrText>raw iden</w:instrText>
+        </w:r>
+      </w:ins>
+      <w:ins w:id="33" w:author="Carol Nichols" w:date="2022-08-29T20:58:00Z">
+        <w:r>
+          <w:instrText>tifiers</w:instrText>
+        </w:r>
+      </w:ins>
+      <w:ins w:id="34" w:author="Carol Nichols" w:date="2022-08-29T20:57:00Z">
+        <w:r>
+          <w:instrText xml:space="preserve"> </w:instrText>
+        </w:r>
+      </w:ins>
+      <w:ins w:id="35" w:author="Carol Nichols" w:date="2022-08-29T20:58:00Z">
+        <w:r>
+          <w:instrText>end</w:instrText>
+        </w:r>
+      </w:ins>
+      <w:ins w:id="36" w:author="Carol Nichols" w:date="2022-08-29T20:57:00Z">
+        <w:r>
+          <w:instrText>Range</w:instrText>
+        </w:r>
+        <w:r>
+          <w:instrText xml:space="preserve">" </w:instrText>
+        </w:r>
+        <w:r>
+          <w:rPr>
+            <w:lang w:eastAsia="en-GB"/>
+          </w:rPr>
+          <w:fldChar w:fldCharType="end"/>
+        </w:r>
+      </w:ins>
+      <w:ins w:id="37" w:author="Carol Nichols" w:date="2022-08-29T20:56:00Z">
+        <w:r>
+          <w:rPr>
+            <w:lang w:eastAsia="en-GB"/>
+          </w:rPr>
+          <w:fldChar w:fldCharType="begin"/>
+        </w:r>
+        <w:r>
+          <w:instrText xml:space="preserve"> XE "</w:instrText>
+        </w:r>
+        <w:r>
+          <w:instrText>keywords</w:instrText>
+        </w:r>
+        <w:r>
+          <w:instrText xml:space="preserve"> </w:instrText>
+        </w:r>
+        <w:r>
+          <w:instrText>end</w:instrText>
+        </w:r>
+        <w:r>
+          <w:instrText>Range</w:instrText>
+        </w:r>
+        <w:r>
+          <w:instrText xml:space="preserve">" </w:instrText>
+        </w:r>
+        <w:r>
+          <w:rPr>
+            <w:lang w:eastAsia="en-GB"/>
+          </w:rPr>
+          <w:fldChar w:fldCharType="end"/>
+        </w:r>
+      </w:ins>
     </w:p>
     <w:p>
       <w:pPr>
-        <w:pStyle w:val="NoParagraphStyle"/>
+        <w:pStyle w:val="Body"/>
+        <w:pPrChange w:id="38" w:author="Carol Nichols" w:date="2022-08-29T20:09:00Z">
+          <w:pPr>
+            <w:pStyle w:val="NoParagraphStyle"/>
+          </w:pPr>
+        </w:pPrChange>
       </w:pPr>
     </w:p>
     <w:sectPr>
@@ -8281,7 +8499,7 @@
   <w:abstractNum w:abstractNumId="1" w15:restartNumberingAfterBreak="0">
     <w:nsid w:val="FFFFFF7C"/>
     <w:multiLevelType w:val="singleLevel"/>
-    <w:tmpl w:val="314EE994"/>
+    <w:tmpl w:val="0AF238A2"/>
     <w:lvl w:ilvl="0">
       <w:start w:val="1"/>
       <w:numFmt w:val="decimal"/>
@@ -8298,7 +8516,7 @@
   <w:abstractNum w:abstractNumId="2" w15:restartNumberingAfterBreak="0">
     <w:nsid w:val="FFFFFF7D"/>
     <w:multiLevelType w:val="singleLevel"/>
-    <w:tmpl w:val="83EC8732"/>
+    <w:tmpl w:val="E6A04F8E"/>
     <w:lvl w:ilvl="0">
       <w:start w:val="1"/>
       <w:numFmt w:val="decimal"/>
@@ -8315,7 +8533,7 @@
   <w:abstractNum w:abstractNumId="3" w15:restartNumberingAfterBreak="0">
     <w:nsid w:val="FFFFFF7E"/>
     <w:multiLevelType w:val="singleLevel"/>
-    <w:tmpl w:val="E5C66C5C"/>
+    <w:tmpl w:val="6B8A15A8"/>
     <w:lvl w:ilvl="0">
       <w:start w:val="1"/>
       <w:numFmt w:val="decimal"/>
@@ -8332,7 +8550,7 @@
   <w:abstractNum w:abstractNumId="4" w15:restartNumberingAfterBreak="0">
     <w:nsid w:val="FFFFFF7F"/>
     <w:multiLevelType w:val="singleLevel"/>
-    <w:tmpl w:val="D20EF5BC"/>
+    <w:tmpl w:val="0ABC0B34"/>
     <w:lvl w:ilvl="0">
       <w:start w:val="1"/>
       <w:numFmt w:val="decimal"/>
@@ -8349,7 +8567,7 @@
   <w:abstractNum w:abstractNumId="5" w15:restartNumberingAfterBreak="0">
     <w:nsid w:val="FFFFFF80"/>
     <w:multiLevelType w:val="singleLevel"/>
-    <w:tmpl w:val="328A4FC0"/>
+    <w:tmpl w:val="38A8E416"/>
     <w:lvl w:ilvl="0">
       <w:start w:val="1"/>
       <w:numFmt w:val="bullet"/>
@@ -8369,7 +8587,7 @@
   <w:abstractNum w:abstractNumId="6" w15:restartNumberingAfterBreak="0">
     <w:nsid w:val="FFFFFF81"/>
     <w:multiLevelType w:val="singleLevel"/>
-    <w:tmpl w:val="F4EA7CE0"/>
+    <w:tmpl w:val="A1DE6086"/>
     <w:lvl w:ilvl="0">
       <w:start w:val="1"/>
       <w:numFmt w:val="bullet"/>
@@ -8389,7 +8607,7 @@
   <w:abstractNum w:abstractNumId="7" w15:restartNumberingAfterBreak="0">
     <w:nsid w:val="FFFFFF82"/>
     <w:multiLevelType w:val="singleLevel"/>
-    <w:tmpl w:val="D1704FD4"/>
+    <w:tmpl w:val="7D720F0C"/>
     <w:lvl w:ilvl="0">
       <w:start w:val="1"/>
       <w:numFmt w:val="bullet"/>
@@ -8409,7 +8627,7 @@
   <w:abstractNum w:abstractNumId="8" w15:restartNumberingAfterBreak="0">
     <w:nsid w:val="FFFFFF83"/>
     <w:multiLevelType w:val="singleLevel"/>
-    <w:tmpl w:val="5D0E346E"/>
+    <w:tmpl w:val="84680838"/>
     <w:lvl w:ilvl="0">
       <w:start w:val="1"/>
       <w:numFmt w:val="bullet"/>
@@ -8429,7 +8647,7 @@
   <w:abstractNum w:abstractNumId="9" w15:restartNumberingAfterBreak="0">
     <w:nsid w:val="FFFFFF88"/>
     <w:multiLevelType w:val="singleLevel"/>
-    <w:tmpl w:val="E6B2D354"/>
+    <w:tmpl w:val="4C38910E"/>
     <w:lvl w:ilvl="0">
       <w:start w:val="1"/>
       <w:numFmt w:val="decimal"/>
@@ -8446,7 +8664,7 @@
   <w:abstractNum w:abstractNumId="10" w15:restartNumberingAfterBreak="0">
     <w:nsid w:val="FFFFFF89"/>
     <w:multiLevelType w:val="singleLevel"/>
-    <w:tmpl w:val="04C8C894"/>
+    <w:tmpl w:val="980A5818"/>
     <w:lvl w:ilvl="0">
       <w:start w:val="1"/>
       <w:numFmt w:val="bullet"/>
@@ -10520,6 +10738,9 @@
 
 <file path=word/people.xml><?xml version="1.0" encoding="utf-8"?>
 <w15:people xmlns:wpc="http://schemas.microsoft.com/office/word/2010/wordprocessingCanvas" xmlns:cx="http://schemas.microsoft.com/office/drawing/2014/chartex" xmlns:cx1="http://schemas.microsoft.com/office/drawing/2015/9/8/chartex" xmlns:cx2="http://schemas.microsoft.com/office/drawing/2015/10/21/chartex" xmlns:cx3="http://schemas.microsoft.com/office/drawing/2016/5/9/chartex" xmlns:cx4="http://schemas.microsoft.com/office/drawing/2016/5/10/chartex" xmlns:cx5="http://schemas.microsoft.com/office/drawing/2016/5/11/chartex" xmlns:cx6="http://schemas.microsoft.com/office/drawing/2016/5/12/chartex" xmlns:cx7="http://schemas.microsoft.com/office/drawing/2016/5/13/chartex" xmlns:cx8="http://schemas.microsoft.com/office/drawing/2016/5/14/chartex" xmlns:mc="http://schemas.openxmlformats.org/markup-compatibility/2006" xmlns:aink="http://schemas.microsoft.com/office/drawing/2016/ink" xmlns:am3d="http://schemas.microsoft.com/office/drawing/2017/model3d" xmlns:o="urn:schemas-microsoft-com:office:office" xmlns:oel="http://schemas.microsoft.com/office/2019/extlst" xmlns:r="http://schemas.openxmlformats.org/officeDocument/2006/relationships" xmlns:m="http://schemas.openxmlformats.org/officeDocument/2006/math" xmlns:v="urn:schemas-microsoft-com:vml" xmlns:wp14="http://schemas.microsoft.com/office/word/2010/wordprocessingDrawing" xmlns:wp="http://schemas.openxmlformats.org/drawingml/2006/wordprocessingDrawing" xmlns:w10="urn:schemas-microsoft-com:office:word" xmlns:w="http://schemas.openxmlformats.org/wordprocessingml/2006/main" xmlns:w14="http://schemas.microsoft.com/office/word/2010/wordml" xmlns:w15="http://schemas.microsoft.com/office/word/2012/wordml" xmlns:w16cex="http://schemas.microsoft.com/office/word/2018/wordml/cex" xmlns:w16cid="http://schemas.microsoft.com/office/word/2016/wordml/cid" xmlns:w16="http://schemas.microsoft.com/office/word/2018/wordml" xmlns:w16sdtdh="http://schemas.microsoft.com/office/word/2020/wordml/sdtdatahash" xmlns:w16se="http://schemas.microsoft.com/office/word/2015/wordml/symex" xmlns:wpg="http://schemas.microsoft.com/office/word/2010/wordprocessingGroup" xmlns:wpi="http://schemas.microsoft.com/office/word/2010/wordprocessingInk" xmlns:wne="http://schemas.microsoft.com/office/word/2006/wordml" xmlns:wps="http://schemas.microsoft.com/office/word/2010/wordprocessingShape" mc:Ignorable="w14 w15 w16se w16cid w16 w16cex w16sdtdh wp14">
+  <w15:person w15:author="Carol Nichols">
+    <w15:presenceInfo w15:providerId="Windows Live" w15:userId="e9e82a3b7022bb4e"/>
+  </w15:person>
   <w15:person w15:author="Audrey Doyle">
     <w15:presenceInfo w15:providerId="None" w15:userId="Audrey Doyle"/>
   </w15:person>
@@ -14654,4 +14875,16 @@
   </a:objectDefaults>
   <a:extraClrSchemeLst/>
 </a:theme>
+</file>
+
+<file path=customXml/item1.xml><?xml version="1.0" encoding="utf-8"?>
+<b:Sources xmlns:b="http://schemas.openxmlformats.org/officeDocument/2006/bibliography" xmlns="http://schemas.openxmlformats.org/officeDocument/2006/bibliography" SelectedStyle="/APASixthEditionOfficeOnline.xsl" StyleName="APA" Version="6"/>
+</file>
+
+<file path=customXml/itemProps1.xml><?xml version="1.0" encoding="utf-8"?>
+<ds:datastoreItem xmlns:ds="http://schemas.openxmlformats.org/officeDocument/2006/customXml" ds:itemID="{7A03AD04-208C-7A4E-964F-7C4431F3BF2D}">
+  <ds:schemaRefs>
+    <ds:schemaRef ds:uri="http://schemas.openxmlformats.org/officeDocument/2006/bibliography"/>
+  </ds:schemaRefs>
+</ds:datastoreItem>
 </file>
</xml_diff>

<commit_message>
Address copyedit queries in Appendix A
</commit_message>
<xml_diff>
--- a/nostarch/docx/appendix_a.docx
+++ b/nostarch/docx/appendix_a.docx
@@ -41,10 +41,11 @@
         <w:t xml:space="preserve">the Rust language. As such, they cannot be used as identifiers (except as raw identifiers, as we discuss in </w:t>
       </w:r>
       <w:commentRangeStart w:id="0"/>
+      <w:commentRangeStart w:id="1"/>
       <w:r>
         <w:rPr>
           <w:rStyle w:val="Xref"/>
-          <w:rPrChange w:id="1" w:author="Audrey Doyle" w:date="2025-09-19T08:40:00Z" w16du:dateUtc="2025-09-19T12:40:00Z">
+          <w:rPrChange w:id="2" w:author="Audrey Doyle" w:date="2025-09-19T08:40:00Z" w16du:dateUtc="2025-09-19T12:40:00Z">
             <w:rPr/>
           </w:rPrChange>
         </w:rPr>
@@ -59,7 +60,7 @@
       <w:r>
         <w:rPr>
           <w:rStyle w:val="Xref"/>
-          <w:rPrChange w:id="2" w:author="Audrey Doyle" w:date="2025-09-19T08:40:00Z" w16du:dateUtc="2025-09-19T12:40:00Z">
+          <w:rPrChange w:id="3" w:author="Audrey Doyle" w:date="2025-09-19T08:40:00Z" w16du:dateUtc="2025-09-19T12:40:00Z">
             <w:rPr/>
           </w:rPrChange>
         </w:rPr>
@@ -88,6 +89,17 @@
         </w:rPr>
         <w:commentReference w:id="0"/>
       </w:r>
+      <w:commentRangeEnd w:id="1"/>
+      <w:r>
+        <w:rPr>
+          <w:rStyle w:val="CommentReference"/>
+          <w:rFonts w:ascii="Times New Roman" w:hAnsi="Times New Roman" w:cs="Times New Roman"/>
+          <w:color w:val="auto"/>
+          <w:spacing w:val="0"/>
+          <w:lang w:val="en-CA"/>
+        </w:rPr>
+        <w:commentReference w:id="1"/>
+      </w:r>
       <w:r>
         <w:rPr>
           <w:rStyle w:val="Xref"/>
@@ -145,17 +157,14 @@
       <w:pPr>
         <w:pStyle w:val="RunInPara"/>
       </w:pPr>
-      <w:del w:id="3" w:author="Audrey Doyle" w:date="2025-09-19T08:42:00Z" w16du:dateUtc="2025-09-19T12:42:00Z">
+      <w:del w:id="4" w:author="Audrey Doyle" w:date="2025-09-19T08:42:00Z" w16du:dateUtc="2025-09-19T12:42:00Z">
         <w:r>
           <w:delText xml:space="preserve">perform </w:delText>
         </w:r>
       </w:del>
-      <w:ins w:id="4" w:author="Audrey Doyle" w:date="2025-09-19T08:42:00Z" w16du:dateUtc="2025-09-19T12:42:00Z">
-        <w:r>
-          <w:t>P</w:t>
-        </w:r>
-        <w:r>
-          <w:t xml:space="preserve">erform </w:t>
+      <w:ins w:id="5" w:author="Audrey Doyle" w:date="2025-09-19T08:42:00Z" w16du:dateUtc="2025-09-19T12:42:00Z">
+        <w:r>
+          <w:t xml:space="preserve">Perform </w:t>
         </w:r>
       </w:ins>
       <w:r>
@@ -170,7 +179,7 @@
       <w:r>
         <w:t xml:space="preserve"> statements</w:t>
       </w:r>
-      <w:ins w:id="5" w:author="Audrey Doyle" w:date="2025-09-19T08:42:00Z" w16du:dateUtc="2025-09-19T12:42:00Z">
+      <w:ins w:id="6" w:author="Audrey Doyle" w:date="2025-09-19T08:42:00Z" w16du:dateUtc="2025-09-19T12:42:00Z">
         <w:r>
           <w:t>.</w:t>
         </w:r>
@@ -194,17 +203,14 @@
       <w:pPr>
         <w:pStyle w:val="RunInPara"/>
       </w:pPr>
-      <w:del w:id="6" w:author="Audrey Doyle" w:date="2025-09-19T08:42:00Z" w16du:dateUtc="2025-09-19T12:42:00Z">
+      <w:del w:id="7" w:author="Audrey Doyle" w:date="2025-09-19T08:42:00Z" w16du:dateUtc="2025-09-19T12:42:00Z">
         <w:r>
           <w:delText xml:space="preserve">return </w:delText>
         </w:r>
       </w:del>
-      <w:ins w:id="7" w:author="Audrey Doyle" w:date="2025-09-19T08:42:00Z" w16du:dateUtc="2025-09-19T12:42:00Z">
-        <w:r>
-          <w:t>R</w:t>
-        </w:r>
-        <w:r>
-          <w:t xml:space="preserve">eturn </w:t>
+      <w:ins w:id="8" w:author="Audrey Doyle" w:date="2025-09-19T08:42:00Z" w16du:dateUtc="2025-09-19T12:42:00Z">
+        <w:r>
+          <w:t xml:space="preserve">Return </w:t>
         </w:r>
       </w:ins>
       <w:r>
@@ -219,7 +225,7 @@
       <w:r>
         <w:t xml:space="preserve"> instead of blocking the current thread</w:t>
       </w:r>
-      <w:ins w:id="8" w:author="Audrey Doyle" w:date="2025-09-19T08:42:00Z" w16du:dateUtc="2025-09-19T12:42:00Z">
+      <w:ins w:id="9" w:author="Audrey Doyle" w:date="2025-09-19T08:42:00Z" w16du:dateUtc="2025-09-19T12:42:00Z">
         <w:r>
           <w:t>.</w:t>
         </w:r>
@@ -243,17 +249,14 @@
       <w:pPr>
         <w:pStyle w:val="RunInPara"/>
       </w:pPr>
-      <w:del w:id="9" w:author="Audrey Doyle" w:date="2025-09-19T08:42:00Z" w16du:dateUtc="2025-09-19T12:42:00Z">
+      <w:del w:id="10" w:author="Audrey Doyle" w:date="2025-09-19T08:42:00Z" w16du:dateUtc="2025-09-19T12:42:00Z">
         <w:r>
           <w:delText xml:space="preserve">suspend </w:delText>
         </w:r>
       </w:del>
-      <w:ins w:id="10" w:author="Audrey Doyle" w:date="2025-09-19T08:42:00Z" w16du:dateUtc="2025-09-19T12:42:00Z">
-        <w:r>
-          <w:t>S</w:t>
-        </w:r>
-        <w:r>
-          <w:t xml:space="preserve">uspend </w:t>
+      <w:ins w:id="11" w:author="Audrey Doyle" w:date="2025-09-19T08:42:00Z" w16du:dateUtc="2025-09-19T12:42:00Z">
+        <w:r>
+          <w:t xml:space="preserve">Suspend </w:t>
         </w:r>
       </w:ins>
       <w:r>
@@ -268,7 +271,7 @@
       <w:r>
         <w:t xml:space="preserve"> is ready</w:t>
       </w:r>
-      <w:ins w:id="11" w:author="Audrey Doyle" w:date="2025-09-19T08:42:00Z" w16du:dateUtc="2025-09-19T12:42:00Z">
+      <w:ins w:id="12" w:author="Audrey Doyle" w:date="2025-09-19T08:42:00Z" w16du:dateUtc="2025-09-19T12:42:00Z">
         <w:r>
           <w:t>.</w:t>
         </w:r>
@@ -292,23 +295,20 @@
       <w:pPr>
         <w:pStyle w:val="RunInPara"/>
       </w:pPr>
-      <w:del w:id="12" w:author="Audrey Doyle" w:date="2025-09-19T08:42:00Z" w16du:dateUtc="2025-09-19T12:42:00Z">
+      <w:del w:id="13" w:author="Audrey Doyle" w:date="2025-09-19T08:42:00Z" w16du:dateUtc="2025-09-19T12:42:00Z">
         <w:r>
           <w:delText xml:space="preserve">exit </w:delText>
         </w:r>
       </w:del>
-      <w:ins w:id="13" w:author="Audrey Doyle" w:date="2025-09-19T08:42:00Z" w16du:dateUtc="2025-09-19T12:42:00Z">
-        <w:r>
-          <w:t>E</w:t>
-        </w:r>
-        <w:r>
-          <w:t xml:space="preserve">xit </w:t>
+      <w:ins w:id="14" w:author="Audrey Doyle" w:date="2025-09-19T08:42:00Z" w16du:dateUtc="2025-09-19T12:42:00Z">
+        <w:r>
+          <w:t xml:space="preserve">Exit </w:t>
         </w:r>
       </w:ins>
       <w:r>
         <w:t>a loop immediately</w:t>
       </w:r>
-      <w:ins w:id="14" w:author="Audrey Doyle" w:date="2025-09-19T08:42:00Z" w16du:dateUtc="2025-09-19T12:42:00Z">
+      <w:ins w:id="15" w:author="Audrey Doyle" w:date="2025-09-19T08:42:00Z" w16du:dateUtc="2025-09-19T12:42:00Z">
         <w:r>
           <w:t>.</w:t>
         </w:r>
@@ -332,23 +332,20 @@
       <w:pPr>
         <w:pStyle w:val="RunInPara"/>
       </w:pPr>
-      <w:del w:id="15" w:author="Audrey Doyle" w:date="2025-09-19T08:42:00Z" w16du:dateUtc="2025-09-19T12:42:00Z">
+      <w:del w:id="16" w:author="Audrey Doyle" w:date="2025-09-19T08:42:00Z" w16du:dateUtc="2025-09-19T12:42:00Z">
         <w:r>
           <w:delText xml:space="preserve">define </w:delText>
         </w:r>
       </w:del>
-      <w:ins w:id="16" w:author="Audrey Doyle" w:date="2025-09-19T08:42:00Z" w16du:dateUtc="2025-09-19T12:42:00Z">
-        <w:r>
-          <w:t>D</w:t>
-        </w:r>
-        <w:r>
-          <w:t xml:space="preserve">efine </w:t>
+      <w:ins w:id="17" w:author="Audrey Doyle" w:date="2025-09-19T08:42:00Z" w16du:dateUtc="2025-09-19T12:42:00Z">
+        <w:r>
+          <w:t xml:space="preserve">Define </w:t>
         </w:r>
       </w:ins>
       <w:r>
         <w:t>constant items or constant raw pointers</w:t>
       </w:r>
-      <w:ins w:id="17" w:author="Audrey Doyle" w:date="2025-09-19T08:42:00Z" w16du:dateUtc="2025-09-19T12:42:00Z">
+      <w:ins w:id="18" w:author="Audrey Doyle" w:date="2025-09-19T08:42:00Z" w16du:dateUtc="2025-09-19T12:42:00Z">
         <w:r>
           <w:t>.</w:t>
         </w:r>
@@ -372,23 +369,20 @@
       <w:pPr>
         <w:pStyle w:val="RunInPara"/>
       </w:pPr>
-      <w:del w:id="18" w:author="Audrey Doyle" w:date="2025-09-19T08:42:00Z" w16du:dateUtc="2025-09-19T12:42:00Z">
+      <w:del w:id="19" w:author="Audrey Doyle" w:date="2025-09-19T08:42:00Z" w16du:dateUtc="2025-09-19T12:42:00Z">
         <w:r>
           <w:delText xml:space="preserve">continue </w:delText>
         </w:r>
       </w:del>
-      <w:ins w:id="19" w:author="Audrey Doyle" w:date="2025-09-19T08:42:00Z" w16du:dateUtc="2025-09-19T12:42:00Z">
-        <w:r>
-          <w:t>C</w:t>
-        </w:r>
-        <w:r>
-          <w:t xml:space="preserve">ontinue </w:t>
+      <w:ins w:id="20" w:author="Audrey Doyle" w:date="2025-09-19T08:42:00Z" w16du:dateUtc="2025-09-19T12:42:00Z">
+        <w:r>
+          <w:t xml:space="preserve">Continue </w:t>
         </w:r>
       </w:ins>
       <w:r>
         <w:t>to the next loop iteration</w:t>
       </w:r>
-      <w:ins w:id="20" w:author="Audrey Doyle" w:date="2025-09-19T08:42:00Z" w16du:dateUtc="2025-09-19T12:42:00Z">
+      <w:ins w:id="21" w:author="Audrey Doyle" w:date="2025-09-19T08:42:00Z" w16du:dateUtc="2025-09-19T12:42:00Z">
         <w:r>
           <w:t>.</w:t>
         </w:r>
@@ -412,23 +406,20 @@
       <w:pPr>
         <w:pStyle w:val="RunInPara"/>
       </w:pPr>
-      <w:del w:id="21" w:author="Audrey Doyle" w:date="2025-09-19T08:42:00Z" w16du:dateUtc="2025-09-19T12:42:00Z">
+      <w:del w:id="22" w:author="Audrey Doyle" w:date="2025-09-19T08:42:00Z" w16du:dateUtc="2025-09-19T12:42:00Z">
         <w:r>
           <w:delText xml:space="preserve">in </w:delText>
         </w:r>
       </w:del>
-      <w:ins w:id="22" w:author="Audrey Doyle" w:date="2025-09-19T08:42:00Z" w16du:dateUtc="2025-09-19T12:42:00Z">
-        <w:r>
-          <w:t>I</w:t>
-        </w:r>
-        <w:r>
-          <w:t xml:space="preserve">n </w:t>
+      <w:ins w:id="23" w:author="Audrey Doyle" w:date="2025-09-19T08:42:00Z" w16du:dateUtc="2025-09-19T12:42:00Z">
+        <w:r>
+          <w:t xml:space="preserve">In </w:t>
         </w:r>
       </w:ins>
       <w:r>
         <w:t>a module path, refers to the crate root</w:t>
       </w:r>
-      <w:ins w:id="23" w:author="Audrey Doyle" w:date="2025-09-19T08:42:00Z" w16du:dateUtc="2025-09-19T12:42:00Z">
+      <w:ins w:id="24" w:author="Audrey Doyle" w:date="2025-09-19T08:42:00Z" w16du:dateUtc="2025-09-19T12:42:00Z">
         <w:r>
           <w:t>.</w:t>
         </w:r>
@@ -452,23 +443,20 @@
       <w:pPr>
         <w:pStyle w:val="RunInPara"/>
       </w:pPr>
-      <w:del w:id="24" w:author="Audrey Doyle" w:date="2025-09-19T08:42:00Z" w16du:dateUtc="2025-09-19T12:42:00Z">
+      <w:del w:id="25" w:author="Audrey Doyle" w:date="2025-09-19T08:42:00Z" w16du:dateUtc="2025-09-19T12:42:00Z">
         <w:r>
           <w:delText xml:space="preserve">dynamic </w:delText>
         </w:r>
       </w:del>
-      <w:ins w:id="25" w:author="Audrey Doyle" w:date="2025-09-19T08:42:00Z" w16du:dateUtc="2025-09-19T12:42:00Z">
-        <w:r>
-          <w:t>D</w:t>
-        </w:r>
-        <w:r>
-          <w:t xml:space="preserve">ynamic </w:t>
+      <w:ins w:id="26" w:author="Audrey Doyle" w:date="2025-09-19T08:42:00Z" w16du:dateUtc="2025-09-19T12:42:00Z">
+        <w:r>
+          <w:t xml:space="preserve">Dynamic </w:t>
         </w:r>
       </w:ins>
       <w:r>
         <w:t>dispatch to a trait object</w:t>
       </w:r>
-      <w:ins w:id="26" w:author="Audrey Doyle" w:date="2025-09-19T08:42:00Z" w16du:dateUtc="2025-09-19T12:42:00Z">
+      <w:ins w:id="27" w:author="Audrey Doyle" w:date="2025-09-19T08:42:00Z" w16du:dateUtc="2025-09-19T12:42:00Z">
         <w:r>
           <w:t>.</w:t>
         </w:r>
@@ -492,17 +480,14 @@
       <w:pPr>
         <w:pStyle w:val="RunInPara"/>
       </w:pPr>
-      <w:del w:id="27" w:author="Audrey Doyle" w:date="2025-09-19T08:42:00Z" w16du:dateUtc="2025-09-19T12:42:00Z">
+      <w:del w:id="28" w:author="Audrey Doyle" w:date="2025-09-19T08:42:00Z" w16du:dateUtc="2025-09-19T12:42:00Z">
         <w:r>
           <w:delText xml:space="preserve">fallback </w:delText>
         </w:r>
       </w:del>
-      <w:ins w:id="28" w:author="Audrey Doyle" w:date="2025-09-19T08:42:00Z" w16du:dateUtc="2025-09-19T12:42:00Z">
-        <w:r>
-          <w:t>F</w:t>
-        </w:r>
-        <w:r>
-          <w:t xml:space="preserve">allback </w:t>
+      <w:ins w:id="29" w:author="Audrey Doyle" w:date="2025-09-19T08:42:00Z" w16du:dateUtc="2025-09-19T12:42:00Z">
+        <w:r>
+          <w:t xml:space="preserve">Fallback </w:t>
         </w:r>
       </w:ins>
       <w:r>
@@ -526,7 +511,7 @@
       <w:r>
         <w:t xml:space="preserve"> control flow constructs</w:t>
       </w:r>
-      <w:ins w:id="29" w:author="Audrey Doyle" w:date="2025-09-19T08:42:00Z" w16du:dateUtc="2025-09-19T12:42:00Z">
+      <w:ins w:id="30" w:author="Audrey Doyle" w:date="2025-09-19T08:42:00Z" w16du:dateUtc="2025-09-19T12:42:00Z">
         <w:r>
           <w:t>.</w:t>
         </w:r>
@@ -550,23 +535,20 @@
       <w:pPr>
         <w:pStyle w:val="RunInPara"/>
       </w:pPr>
-      <w:del w:id="30" w:author="Audrey Doyle" w:date="2025-09-19T08:42:00Z" w16du:dateUtc="2025-09-19T12:42:00Z">
+      <w:del w:id="31" w:author="Audrey Doyle" w:date="2025-09-19T08:42:00Z" w16du:dateUtc="2025-09-19T12:42:00Z">
         <w:r>
           <w:delText xml:space="preserve">define </w:delText>
         </w:r>
       </w:del>
-      <w:ins w:id="31" w:author="Audrey Doyle" w:date="2025-09-19T08:42:00Z" w16du:dateUtc="2025-09-19T12:42:00Z">
-        <w:r>
-          <w:t>D</w:t>
-        </w:r>
-        <w:r>
-          <w:t xml:space="preserve">efine </w:t>
+      <w:ins w:id="32" w:author="Audrey Doyle" w:date="2025-09-19T08:42:00Z" w16du:dateUtc="2025-09-19T12:42:00Z">
+        <w:r>
+          <w:t xml:space="preserve">Define </w:t>
         </w:r>
       </w:ins>
       <w:r>
         <w:t>an enumeration</w:t>
       </w:r>
-      <w:ins w:id="32" w:author="Audrey Doyle" w:date="2025-09-19T08:42:00Z" w16du:dateUtc="2025-09-19T12:42:00Z">
+      <w:ins w:id="33" w:author="Audrey Doyle" w:date="2025-09-19T08:42:00Z" w16du:dateUtc="2025-09-19T12:42:00Z">
         <w:r>
           <w:t>.</w:t>
         </w:r>
@@ -590,23 +572,20 @@
       <w:pPr>
         <w:pStyle w:val="RunInPara"/>
       </w:pPr>
-      <w:del w:id="33" w:author="Audrey Doyle" w:date="2025-09-19T08:42:00Z" w16du:dateUtc="2025-09-19T12:42:00Z">
+      <w:del w:id="34" w:author="Audrey Doyle" w:date="2025-09-19T08:42:00Z" w16du:dateUtc="2025-09-19T12:42:00Z">
         <w:r>
           <w:delText xml:space="preserve">link </w:delText>
         </w:r>
       </w:del>
-      <w:ins w:id="34" w:author="Audrey Doyle" w:date="2025-09-19T08:42:00Z" w16du:dateUtc="2025-09-19T12:42:00Z">
-        <w:r>
-          <w:t>L</w:t>
-        </w:r>
-        <w:r>
-          <w:t xml:space="preserve">ink </w:t>
+      <w:ins w:id="35" w:author="Audrey Doyle" w:date="2025-09-19T08:42:00Z" w16du:dateUtc="2025-09-19T12:42:00Z">
+        <w:r>
+          <w:t xml:space="preserve">Link </w:t>
         </w:r>
       </w:ins>
       <w:r>
         <w:t>an external function or variable</w:t>
       </w:r>
-      <w:ins w:id="35" w:author="Audrey Doyle" w:date="2025-09-19T08:43:00Z" w16du:dateUtc="2025-09-19T12:43:00Z">
+      <w:ins w:id="36" w:author="Audrey Doyle" w:date="2025-09-19T08:43:00Z" w16du:dateUtc="2025-09-19T12:43:00Z">
         <w:r>
           <w:t>.</w:t>
         </w:r>
@@ -633,7 +612,7 @@
       <w:r>
         <w:t>Boolean false literal</w:t>
       </w:r>
-      <w:ins w:id="36" w:author="Audrey Doyle" w:date="2025-09-19T08:43:00Z" w16du:dateUtc="2025-09-19T12:43:00Z">
+      <w:ins w:id="37" w:author="Audrey Doyle" w:date="2025-09-19T08:43:00Z" w16du:dateUtc="2025-09-19T12:43:00Z">
         <w:r>
           <w:t>.</w:t>
         </w:r>
@@ -657,23 +636,20 @@
       <w:pPr>
         <w:pStyle w:val="RunInPara"/>
       </w:pPr>
-      <w:del w:id="37" w:author="Audrey Doyle" w:date="2025-09-19T08:43:00Z" w16du:dateUtc="2025-09-19T12:43:00Z">
+      <w:del w:id="38" w:author="Audrey Doyle" w:date="2025-09-19T08:43:00Z" w16du:dateUtc="2025-09-19T12:43:00Z">
         <w:r>
           <w:delText xml:space="preserve">define </w:delText>
         </w:r>
       </w:del>
-      <w:ins w:id="38" w:author="Audrey Doyle" w:date="2025-09-19T08:43:00Z" w16du:dateUtc="2025-09-19T12:43:00Z">
-        <w:r>
-          <w:t>D</w:t>
-        </w:r>
-        <w:r>
-          <w:t xml:space="preserve">efine </w:t>
+      <w:ins w:id="39" w:author="Audrey Doyle" w:date="2025-09-19T08:43:00Z" w16du:dateUtc="2025-09-19T12:43:00Z">
+        <w:r>
+          <w:t xml:space="preserve">Define </w:t>
         </w:r>
       </w:ins>
       <w:r>
         <w:t>a function or the function pointer type</w:t>
       </w:r>
-      <w:ins w:id="39" w:author="Audrey Doyle" w:date="2025-09-19T08:43:00Z" w16du:dateUtc="2025-09-19T12:43:00Z">
+      <w:ins w:id="40" w:author="Audrey Doyle" w:date="2025-09-19T08:43:00Z" w16du:dateUtc="2025-09-19T12:43:00Z">
         <w:r>
           <w:t>.</w:t>
         </w:r>
@@ -697,29 +673,26 @@
       <w:pPr>
         <w:pStyle w:val="RunInPara"/>
       </w:pPr>
-      <w:del w:id="40" w:author="Audrey Doyle" w:date="2025-09-19T08:43:00Z" w16du:dateUtc="2025-09-19T12:43:00Z">
+      <w:del w:id="41" w:author="Audrey Doyle" w:date="2025-09-19T08:43:00Z" w16du:dateUtc="2025-09-19T12:43:00Z">
         <w:r>
           <w:lastRenderedPageBreak/>
           <w:delText xml:space="preserve">loop </w:delText>
         </w:r>
       </w:del>
-      <w:ins w:id="41" w:author="Audrey Doyle" w:date="2025-09-19T08:43:00Z" w16du:dateUtc="2025-09-19T12:43:00Z">
-        <w:r>
-          <w:t>L</w:t>
-        </w:r>
-        <w:r>
-          <w:t xml:space="preserve">oop </w:t>
+      <w:ins w:id="42" w:author="Audrey Doyle" w:date="2025-09-19T08:43:00Z" w16du:dateUtc="2025-09-19T12:43:00Z">
+        <w:r>
+          <w:t xml:space="preserve">Loop </w:t>
         </w:r>
       </w:ins>
       <w:r>
         <w:t>over items from an iterator, implement a trait, or specify a higher</w:t>
       </w:r>
-      <w:ins w:id="42" w:author="Audrey Doyle" w:date="2025-09-19T08:43:00Z" w16du:dateUtc="2025-09-19T12:43:00Z">
+      <w:ins w:id="43" w:author="Audrey Doyle" w:date="2025-09-19T08:43:00Z" w16du:dateUtc="2025-09-19T12:43:00Z">
         <w:r>
           <w:t xml:space="preserve"> </w:t>
         </w:r>
       </w:ins>
-      <w:del w:id="43" w:author="Audrey Doyle" w:date="2025-09-19T08:43:00Z" w16du:dateUtc="2025-09-19T12:43:00Z">
+      <w:del w:id="44" w:author="Audrey Doyle" w:date="2025-09-19T08:43:00Z" w16du:dateUtc="2025-09-19T12:43:00Z">
         <w:r>
           <w:delText>-</w:delText>
         </w:r>
@@ -727,7 +700,7 @@
       <w:r>
         <w:t>ranked lifetime</w:t>
       </w:r>
-      <w:ins w:id="44" w:author="Audrey Doyle" w:date="2025-09-19T08:43:00Z" w16du:dateUtc="2025-09-19T12:43:00Z">
+      <w:ins w:id="45" w:author="Audrey Doyle" w:date="2025-09-19T08:43:00Z" w16du:dateUtc="2025-09-19T12:43:00Z">
         <w:r>
           <w:t>.</w:t>
         </w:r>
@@ -751,23 +724,20 @@
       <w:pPr>
         <w:pStyle w:val="RunInPara"/>
       </w:pPr>
-      <w:del w:id="45" w:author="Audrey Doyle" w:date="2025-09-19T08:43:00Z" w16du:dateUtc="2025-09-19T12:43:00Z">
+      <w:del w:id="46" w:author="Audrey Doyle" w:date="2025-09-19T08:43:00Z" w16du:dateUtc="2025-09-19T12:43:00Z">
         <w:r>
           <w:delText xml:space="preserve">branch </w:delText>
         </w:r>
       </w:del>
-      <w:ins w:id="46" w:author="Audrey Doyle" w:date="2025-09-19T08:43:00Z" w16du:dateUtc="2025-09-19T12:43:00Z">
-        <w:r>
-          <w:t>B</w:t>
-        </w:r>
-        <w:r>
-          <w:t xml:space="preserve">ranch </w:t>
+      <w:ins w:id="47" w:author="Audrey Doyle" w:date="2025-09-19T08:43:00Z" w16du:dateUtc="2025-09-19T12:43:00Z">
+        <w:r>
+          <w:t xml:space="preserve">Branch </w:t>
         </w:r>
       </w:ins>
       <w:r>
         <w:t>based on the result of a conditional expression</w:t>
       </w:r>
-      <w:ins w:id="47" w:author="Audrey Doyle" w:date="2025-09-19T08:43:00Z" w16du:dateUtc="2025-09-19T12:43:00Z">
+      <w:ins w:id="48" w:author="Audrey Doyle" w:date="2025-09-19T08:43:00Z" w16du:dateUtc="2025-09-19T12:43:00Z">
         <w:r>
           <w:t>.</w:t>
         </w:r>
@@ -791,23 +761,20 @@
       <w:pPr>
         <w:pStyle w:val="RunInPara"/>
       </w:pPr>
-      <w:del w:id="48" w:author="Audrey Doyle" w:date="2025-09-19T08:43:00Z" w16du:dateUtc="2025-09-19T12:43:00Z">
+      <w:del w:id="49" w:author="Audrey Doyle" w:date="2025-09-19T08:43:00Z" w16du:dateUtc="2025-09-19T12:43:00Z">
         <w:r>
           <w:delText xml:space="preserve">implement </w:delText>
         </w:r>
       </w:del>
-      <w:ins w:id="49" w:author="Audrey Doyle" w:date="2025-09-19T08:43:00Z" w16du:dateUtc="2025-09-19T12:43:00Z">
-        <w:r>
-          <w:t>I</w:t>
-        </w:r>
-        <w:r>
-          <w:t xml:space="preserve">mplement </w:t>
+      <w:ins w:id="50" w:author="Audrey Doyle" w:date="2025-09-19T08:43:00Z" w16du:dateUtc="2025-09-19T12:43:00Z">
+        <w:r>
+          <w:t xml:space="preserve">Implement </w:t>
         </w:r>
       </w:ins>
       <w:r>
         <w:t>inherent or trait functionality</w:t>
       </w:r>
-      <w:ins w:id="50" w:author="Audrey Doyle" w:date="2025-09-19T08:43:00Z" w16du:dateUtc="2025-09-19T12:43:00Z">
+      <w:ins w:id="51" w:author="Audrey Doyle" w:date="2025-09-19T08:43:00Z" w16du:dateUtc="2025-09-19T12:43:00Z">
         <w:r>
           <w:t>.</w:t>
         </w:r>
@@ -831,17 +798,14 @@
       <w:pPr>
         <w:pStyle w:val="RunInPara"/>
       </w:pPr>
-      <w:del w:id="51" w:author="Audrey Doyle" w:date="2025-09-19T08:43:00Z" w16du:dateUtc="2025-09-19T12:43:00Z">
+      <w:del w:id="52" w:author="Audrey Doyle" w:date="2025-09-19T08:43:00Z" w16du:dateUtc="2025-09-19T12:43:00Z">
         <w:r>
           <w:delText xml:space="preserve">part </w:delText>
         </w:r>
       </w:del>
-      <w:ins w:id="52" w:author="Audrey Doyle" w:date="2025-09-19T08:43:00Z" w16du:dateUtc="2025-09-19T12:43:00Z">
-        <w:r>
-          <w:t>P</w:t>
-        </w:r>
-        <w:r>
-          <w:t xml:space="preserve">art </w:t>
+      <w:ins w:id="53" w:author="Audrey Doyle" w:date="2025-09-19T08:43:00Z" w16du:dateUtc="2025-09-19T12:43:00Z">
+        <w:r>
+          <w:t xml:space="preserve">Part </w:t>
         </w:r>
       </w:ins>
       <w:r>
@@ -856,7 +820,7 @@
       <w:r>
         <w:t xml:space="preserve"> loop syntax</w:t>
       </w:r>
-      <w:ins w:id="53" w:author="Audrey Doyle" w:date="2025-09-19T08:43:00Z" w16du:dateUtc="2025-09-19T12:43:00Z">
+      <w:ins w:id="54" w:author="Audrey Doyle" w:date="2025-09-19T08:43:00Z" w16du:dateUtc="2025-09-19T12:43:00Z">
         <w:r>
           <w:t>.</w:t>
         </w:r>
@@ -880,23 +844,20 @@
       <w:pPr>
         <w:pStyle w:val="RunInPara"/>
       </w:pPr>
-      <w:del w:id="54" w:author="Audrey Doyle" w:date="2025-09-19T08:43:00Z" w16du:dateUtc="2025-09-19T12:43:00Z">
+      <w:del w:id="55" w:author="Audrey Doyle" w:date="2025-09-19T08:43:00Z" w16du:dateUtc="2025-09-19T12:43:00Z">
         <w:r>
           <w:delText xml:space="preserve">bind </w:delText>
         </w:r>
       </w:del>
-      <w:ins w:id="55" w:author="Audrey Doyle" w:date="2025-09-19T08:43:00Z" w16du:dateUtc="2025-09-19T12:43:00Z">
-        <w:r>
-          <w:t>B</w:t>
-        </w:r>
-        <w:r>
-          <w:t xml:space="preserve">ind </w:t>
+      <w:ins w:id="56" w:author="Audrey Doyle" w:date="2025-09-19T08:43:00Z" w16du:dateUtc="2025-09-19T12:43:00Z">
+        <w:r>
+          <w:t xml:space="preserve">Bind </w:t>
         </w:r>
       </w:ins>
       <w:r>
         <w:t>a variable</w:t>
       </w:r>
-      <w:ins w:id="56" w:author="Audrey Doyle" w:date="2025-09-19T08:43:00Z" w16du:dateUtc="2025-09-19T12:43:00Z">
+      <w:ins w:id="57" w:author="Audrey Doyle" w:date="2025-09-19T08:43:00Z" w16du:dateUtc="2025-09-19T12:43:00Z">
         <w:r>
           <w:t>.</w:t>
         </w:r>
@@ -920,23 +881,20 @@
       <w:pPr>
         <w:pStyle w:val="RunInPara"/>
       </w:pPr>
-      <w:del w:id="57" w:author="Audrey Doyle" w:date="2025-09-19T08:43:00Z" w16du:dateUtc="2025-09-19T12:43:00Z">
+      <w:del w:id="58" w:author="Audrey Doyle" w:date="2025-09-19T08:43:00Z" w16du:dateUtc="2025-09-19T12:43:00Z">
         <w:r>
           <w:delText xml:space="preserve">loop </w:delText>
         </w:r>
       </w:del>
-      <w:ins w:id="58" w:author="Audrey Doyle" w:date="2025-09-19T08:43:00Z" w16du:dateUtc="2025-09-19T12:43:00Z">
-        <w:r>
-          <w:t>L</w:t>
-        </w:r>
-        <w:r>
-          <w:t xml:space="preserve">oop </w:t>
+      <w:ins w:id="59" w:author="Audrey Doyle" w:date="2025-09-19T08:43:00Z" w16du:dateUtc="2025-09-19T12:43:00Z">
+        <w:r>
+          <w:t xml:space="preserve">Loop </w:t>
         </w:r>
       </w:ins>
       <w:r>
         <w:t>unconditionally</w:t>
       </w:r>
-      <w:ins w:id="59" w:author="Audrey Doyle" w:date="2025-09-19T08:43:00Z" w16du:dateUtc="2025-09-19T12:43:00Z">
+      <w:ins w:id="60" w:author="Audrey Doyle" w:date="2025-09-19T08:43:00Z" w16du:dateUtc="2025-09-19T12:43:00Z">
         <w:r>
           <w:t>.</w:t>
         </w:r>
@@ -960,23 +918,20 @@
       <w:pPr>
         <w:pStyle w:val="RunInPara"/>
       </w:pPr>
-      <w:del w:id="60" w:author="Audrey Doyle" w:date="2025-09-19T08:43:00Z" w16du:dateUtc="2025-09-19T12:43:00Z">
+      <w:del w:id="61" w:author="Audrey Doyle" w:date="2025-09-19T08:43:00Z" w16du:dateUtc="2025-09-19T12:43:00Z">
         <w:r>
           <w:delText xml:space="preserve">match </w:delText>
         </w:r>
       </w:del>
-      <w:ins w:id="61" w:author="Audrey Doyle" w:date="2025-09-19T08:43:00Z" w16du:dateUtc="2025-09-19T12:43:00Z">
-        <w:r>
-          <w:t>M</w:t>
-        </w:r>
-        <w:r>
-          <w:t xml:space="preserve">atch </w:t>
+      <w:ins w:id="62" w:author="Audrey Doyle" w:date="2025-09-19T08:43:00Z" w16du:dateUtc="2025-09-19T12:43:00Z">
+        <w:r>
+          <w:t xml:space="preserve">Match </w:t>
         </w:r>
       </w:ins>
       <w:r>
         <w:t>a value to patterns</w:t>
       </w:r>
-      <w:ins w:id="62" w:author="Audrey Doyle" w:date="2025-09-19T08:43:00Z" w16du:dateUtc="2025-09-19T12:43:00Z">
+      <w:ins w:id="63" w:author="Audrey Doyle" w:date="2025-09-19T08:43:00Z" w16du:dateUtc="2025-09-19T12:43:00Z">
         <w:r>
           <w:t>.</w:t>
         </w:r>
@@ -1000,23 +955,20 @@
       <w:pPr>
         <w:pStyle w:val="RunInPara"/>
       </w:pPr>
-      <w:del w:id="63" w:author="Audrey Doyle" w:date="2025-09-19T08:43:00Z" w16du:dateUtc="2025-09-19T12:43:00Z">
+      <w:del w:id="64" w:author="Audrey Doyle" w:date="2025-09-19T08:43:00Z" w16du:dateUtc="2025-09-19T12:43:00Z">
         <w:r>
           <w:delText xml:space="preserve">define </w:delText>
         </w:r>
       </w:del>
-      <w:ins w:id="64" w:author="Audrey Doyle" w:date="2025-09-19T08:43:00Z" w16du:dateUtc="2025-09-19T12:43:00Z">
-        <w:r>
-          <w:t>D</w:t>
-        </w:r>
-        <w:r>
-          <w:t xml:space="preserve">efine </w:t>
+      <w:ins w:id="65" w:author="Audrey Doyle" w:date="2025-09-19T08:43:00Z" w16du:dateUtc="2025-09-19T12:43:00Z">
+        <w:r>
+          <w:t xml:space="preserve">Define </w:t>
         </w:r>
       </w:ins>
       <w:r>
         <w:t>a module</w:t>
       </w:r>
-      <w:ins w:id="65" w:author="Audrey Doyle" w:date="2025-09-19T08:43:00Z" w16du:dateUtc="2025-09-19T12:43:00Z">
+      <w:ins w:id="66" w:author="Audrey Doyle" w:date="2025-09-19T08:43:00Z" w16du:dateUtc="2025-09-19T12:43:00Z">
         <w:r>
           <w:t>.</w:t>
         </w:r>
@@ -1040,23 +992,20 @@
       <w:pPr>
         <w:pStyle w:val="RunInPara"/>
       </w:pPr>
-      <w:del w:id="66" w:author="Audrey Doyle" w:date="2025-09-19T08:43:00Z" w16du:dateUtc="2025-09-19T12:43:00Z">
+      <w:del w:id="67" w:author="Audrey Doyle" w:date="2025-09-19T08:43:00Z" w16du:dateUtc="2025-09-19T12:43:00Z">
         <w:r>
           <w:delText xml:space="preserve">make </w:delText>
         </w:r>
       </w:del>
-      <w:ins w:id="67" w:author="Audrey Doyle" w:date="2025-09-19T08:43:00Z" w16du:dateUtc="2025-09-19T12:43:00Z">
-        <w:r>
-          <w:t>M</w:t>
-        </w:r>
-        <w:r>
-          <w:t xml:space="preserve">ake </w:t>
+      <w:ins w:id="68" w:author="Audrey Doyle" w:date="2025-09-19T08:43:00Z" w16du:dateUtc="2025-09-19T12:43:00Z">
+        <w:r>
+          <w:t xml:space="preserve">Make </w:t>
         </w:r>
       </w:ins>
       <w:r>
         <w:t>a closure take ownership of all its captures</w:t>
       </w:r>
-      <w:ins w:id="68" w:author="Audrey Doyle" w:date="2025-09-19T08:44:00Z" w16du:dateUtc="2025-09-19T12:44:00Z">
+      <w:ins w:id="69" w:author="Audrey Doyle" w:date="2025-09-19T08:44:00Z" w16du:dateUtc="2025-09-19T12:44:00Z">
         <w:r>
           <w:t>.</w:t>
         </w:r>
@@ -1080,23 +1029,20 @@
       <w:pPr>
         <w:pStyle w:val="RunInPara"/>
       </w:pPr>
-      <w:del w:id="69" w:author="Audrey Doyle" w:date="2025-09-19T08:44:00Z" w16du:dateUtc="2025-09-19T12:44:00Z">
+      <w:del w:id="70" w:author="Audrey Doyle" w:date="2025-09-19T08:44:00Z" w16du:dateUtc="2025-09-19T12:44:00Z">
         <w:r>
           <w:delText xml:space="preserve">denote </w:delText>
         </w:r>
       </w:del>
-      <w:ins w:id="70" w:author="Audrey Doyle" w:date="2025-09-19T08:44:00Z" w16du:dateUtc="2025-09-19T12:44:00Z">
-        <w:r>
-          <w:t>D</w:t>
-        </w:r>
-        <w:r>
-          <w:t xml:space="preserve">enote </w:t>
+      <w:ins w:id="71" w:author="Audrey Doyle" w:date="2025-09-19T08:44:00Z" w16du:dateUtc="2025-09-19T12:44:00Z">
+        <w:r>
+          <w:t xml:space="preserve">Denote </w:t>
         </w:r>
       </w:ins>
       <w:r>
         <w:t>mutability in references, raw pointers, or pattern bindings</w:t>
       </w:r>
-      <w:ins w:id="71" w:author="Audrey Doyle" w:date="2025-09-19T08:44:00Z" w16du:dateUtc="2025-09-19T12:44:00Z">
+      <w:ins w:id="72" w:author="Audrey Doyle" w:date="2025-09-19T08:44:00Z" w16du:dateUtc="2025-09-19T12:44:00Z">
         <w:r>
           <w:t>.</w:t>
         </w:r>
@@ -1120,17 +1066,14 @@
       <w:pPr>
         <w:pStyle w:val="RunInPara"/>
       </w:pPr>
-      <w:del w:id="72" w:author="Audrey Doyle" w:date="2025-09-19T08:44:00Z" w16du:dateUtc="2025-09-19T12:44:00Z">
+      <w:del w:id="73" w:author="Audrey Doyle" w:date="2025-09-19T08:44:00Z" w16du:dateUtc="2025-09-19T12:44:00Z">
         <w:r>
           <w:delText xml:space="preserve">denote </w:delText>
         </w:r>
       </w:del>
-      <w:ins w:id="73" w:author="Audrey Doyle" w:date="2025-09-19T08:44:00Z" w16du:dateUtc="2025-09-19T12:44:00Z">
-        <w:r>
-          <w:t>D</w:t>
-        </w:r>
-        <w:r>
-          <w:t xml:space="preserve">enote </w:t>
+      <w:ins w:id="74" w:author="Audrey Doyle" w:date="2025-09-19T08:44:00Z" w16du:dateUtc="2025-09-19T12:44:00Z">
+        <w:r>
+          <w:t xml:space="preserve">Denote </w:t>
         </w:r>
       </w:ins>
       <w:r>
@@ -1145,7 +1088,7 @@
       <w:r>
         <w:t xml:space="preserve"> blocks, or modules</w:t>
       </w:r>
-      <w:ins w:id="74" w:author="Audrey Doyle" w:date="2025-09-19T08:44:00Z" w16du:dateUtc="2025-09-19T12:44:00Z">
+      <w:ins w:id="75" w:author="Audrey Doyle" w:date="2025-09-19T08:44:00Z" w16du:dateUtc="2025-09-19T12:44:00Z">
         <w:r>
           <w:t>.</w:t>
         </w:r>
@@ -1169,23 +1112,20 @@
       <w:pPr>
         <w:pStyle w:val="RunInPara"/>
       </w:pPr>
-      <w:del w:id="75" w:author="Audrey Doyle" w:date="2025-09-19T08:44:00Z" w16du:dateUtc="2025-09-19T12:44:00Z">
+      <w:del w:id="76" w:author="Audrey Doyle" w:date="2025-09-19T08:44:00Z" w16du:dateUtc="2025-09-19T12:44:00Z">
         <w:r>
           <w:delText xml:space="preserve">bind </w:delText>
         </w:r>
       </w:del>
-      <w:ins w:id="76" w:author="Audrey Doyle" w:date="2025-09-19T08:44:00Z" w16du:dateUtc="2025-09-19T12:44:00Z">
-        <w:r>
-          <w:t>B</w:t>
-        </w:r>
-        <w:r>
-          <w:t xml:space="preserve">ind </w:t>
+      <w:ins w:id="77" w:author="Audrey Doyle" w:date="2025-09-19T08:44:00Z" w16du:dateUtc="2025-09-19T12:44:00Z">
+        <w:r>
+          <w:t xml:space="preserve">Bind </w:t>
         </w:r>
       </w:ins>
       <w:r>
         <w:t>by reference</w:t>
       </w:r>
-      <w:ins w:id="77" w:author="Audrey Doyle" w:date="2025-09-19T08:44:00Z" w16du:dateUtc="2025-09-19T12:44:00Z">
+      <w:ins w:id="78" w:author="Audrey Doyle" w:date="2025-09-19T08:44:00Z" w16du:dateUtc="2025-09-19T12:44:00Z">
         <w:r>
           <w:t>.</w:t>
         </w:r>
@@ -1209,23 +1149,20 @@
       <w:pPr>
         <w:pStyle w:val="RunInPara"/>
       </w:pPr>
-      <w:del w:id="78" w:author="Audrey Doyle" w:date="2025-09-19T08:44:00Z" w16du:dateUtc="2025-09-19T12:44:00Z">
+      <w:del w:id="79" w:author="Audrey Doyle" w:date="2025-09-19T08:44:00Z" w16du:dateUtc="2025-09-19T12:44:00Z">
         <w:r>
           <w:delText xml:space="preserve">return </w:delText>
         </w:r>
       </w:del>
-      <w:ins w:id="79" w:author="Audrey Doyle" w:date="2025-09-19T08:44:00Z" w16du:dateUtc="2025-09-19T12:44:00Z">
-        <w:r>
-          <w:t>R</w:t>
-        </w:r>
-        <w:r>
-          <w:t xml:space="preserve">eturn </w:t>
+      <w:ins w:id="80" w:author="Audrey Doyle" w:date="2025-09-19T08:44:00Z" w16du:dateUtc="2025-09-19T12:44:00Z">
+        <w:r>
+          <w:t xml:space="preserve">Return </w:t>
         </w:r>
       </w:ins>
       <w:r>
         <w:t>from function</w:t>
       </w:r>
-      <w:ins w:id="80" w:author="Audrey Doyle" w:date="2025-09-19T08:44:00Z" w16du:dateUtc="2025-09-19T12:44:00Z">
+      <w:ins w:id="81" w:author="Audrey Doyle" w:date="2025-09-19T08:44:00Z" w16du:dateUtc="2025-09-19T12:44:00Z">
         <w:r>
           <w:t>.</w:t>
         </w:r>
@@ -1249,23 +1186,20 @@
       <w:pPr>
         <w:pStyle w:val="RunInPara"/>
       </w:pPr>
-      <w:del w:id="81" w:author="Audrey Doyle" w:date="2025-09-19T08:44:00Z" w16du:dateUtc="2025-09-19T12:44:00Z">
+      <w:del w:id="82" w:author="Audrey Doyle" w:date="2025-09-19T08:44:00Z" w16du:dateUtc="2025-09-19T12:44:00Z">
         <w:r>
           <w:delText xml:space="preserve">a </w:delText>
         </w:r>
       </w:del>
-      <w:ins w:id="82" w:author="Audrey Doyle" w:date="2025-09-19T08:44:00Z" w16du:dateUtc="2025-09-19T12:44:00Z">
-        <w:r>
-          <w:t>A</w:t>
-        </w:r>
-        <w:r>
-          <w:t xml:space="preserve"> </w:t>
+      <w:ins w:id="83" w:author="Audrey Doyle" w:date="2025-09-19T08:44:00Z" w16du:dateUtc="2025-09-19T12:44:00Z">
+        <w:r>
+          <w:t xml:space="preserve">A </w:t>
         </w:r>
       </w:ins>
       <w:r>
         <w:t>type alias for the type we are defining or implementing</w:t>
       </w:r>
-      <w:ins w:id="83" w:author="Audrey Doyle" w:date="2025-09-19T08:44:00Z" w16du:dateUtc="2025-09-19T12:44:00Z">
+      <w:ins w:id="84" w:author="Audrey Doyle" w:date="2025-09-19T08:44:00Z" w16du:dateUtc="2025-09-19T12:44:00Z">
         <w:r>
           <w:t>.</w:t>
         </w:r>
@@ -1289,23 +1223,20 @@
       <w:pPr>
         <w:pStyle w:val="RunInPara"/>
       </w:pPr>
-      <w:del w:id="84" w:author="Audrey Doyle" w:date="2025-09-19T08:44:00Z" w16du:dateUtc="2025-09-19T12:44:00Z">
+      <w:del w:id="85" w:author="Audrey Doyle" w:date="2025-09-19T08:44:00Z" w16du:dateUtc="2025-09-19T12:44:00Z">
         <w:r>
           <w:delText xml:space="preserve">method </w:delText>
         </w:r>
       </w:del>
-      <w:ins w:id="85" w:author="Audrey Doyle" w:date="2025-09-19T08:44:00Z" w16du:dateUtc="2025-09-19T12:44:00Z">
-        <w:r>
-          <w:t>M</w:t>
-        </w:r>
-        <w:r>
-          <w:t xml:space="preserve">ethod </w:t>
+      <w:ins w:id="86" w:author="Audrey Doyle" w:date="2025-09-19T08:44:00Z" w16du:dateUtc="2025-09-19T12:44:00Z">
+        <w:r>
+          <w:t xml:space="preserve">Method </w:t>
         </w:r>
       </w:ins>
       <w:r>
         <w:t>subject or current module</w:t>
       </w:r>
-      <w:ins w:id="86" w:author="Audrey Doyle" w:date="2025-09-19T08:44:00Z" w16du:dateUtc="2025-09-19T12:44:00Z">
+      <w:ins w:id="87" w:author="Audrey Doyle" w:date="2025-09-19T08:44:00Z" w16du:dateUtc="2025-09-19T12:44:00Z">
         <w:r>
           <w:t>.</w:t>
         </w:r>
@@ -1322,7 +1253,6 @@
         <w:rPr>
           <w:rStyle w:val="Literal"/>
         </w:rPr>
-        <w:lastRenderedPageBreak/>
         <w:t>static</w:t>
       </w:r>
     </w:p>
@@ -1330,23 +1260,21 @@
       <w:pPr>
         <w:pStyle w:val="RunInPara"/>
       </w:pPr>
-      <w:del w:id="87" w:author="Audrey Doyle" w:date="2025-09-19T08:44:00Z" w16du:dateUtc="2025-09-19T12:44:00Z">
-        <w:r>
+      <w:del w:id="88" w:author="Audrey Doyle" w:date="2025-09-19T08:44:00Z" w16du:dateUtc="2025-09-19T12:44:00Z">
+        <w:r>
+          <w:lastRenderedPageBreak/>
           <w:delText xml:space="preserve">global </w:delText>
         </w:r>
       </w:del>
-      <w:ins w:id="88" w:author="Audrey Doyle" w:date="2025-09-19T08:44:00Z" w16du:dateUtc="2025-09-19T12:44:00Z">
-        <w:r>
-          <w:t>G</w:t>
-        </w:r>
-        <w:r>
-          <w:t xml:space="preserve">lobal </w:t>
+      <w:ins w:id="89" w:author="Audrey Doyle" w:date="2025-09-19T08:44:00Z" w16du:dateUtc="2025-09-19T12:44:00Z">
+        <w:r>
+          <w:t xml:space="preserve">Global </w:t>
         </w:r>
       </w:ins>
       <w:r>
         <w:t>variable or lifetime lasting the entire program execution</w:t>
       </w:r>
-      <w:ins w:id="89" w:author="Audrey Doyle" w:date="2025-09-19T08:44:00Z" w16du:dateUtc="2025-09-19T12:44:00Z">
+      <w:ins w:id="90" w:author="Audrey Doyle" w:date="2025-09-19T08:44:00Z" w16du:dateUtc="2025-09-19T12:44:00Z">
         <w:r>
           <w:t>.</w:t>
         </w:r>
@@ -1370,23 +1298,20 @@
       <w:pPr>
         <w:pStyle w:val="RunInPara"/>
       </w:pPr>
-      <w:del w:id="90" w:author="Audrey Doyle" w:date="2025-09-19T08:44:00Z" w16du:dateUtc="2025-09-19T12:44:00Z">
+      <w:del w:id="91" w:author="Audrey Doyle" w:date="2025-09-19T08:44:00Z" w16du:dateUtc="2025-09-19T12:44:00Z">
         <w:r>
           <w:delText xml:space="preserve">define </w:delText>
         </w:r>
       </w:del>
-      <w:ins w:id="91" w:author="Audrey Doyle" w:date="2025-09-19T08:44:00Z" w16du:dateUtc="2025-09-19T12:44:00Z">
-        <w:r>
-          <w:t>D</w:t>
-        </w:r>
-        <w:r>
-          <w:t xml:space="preserve">efine </w:t>
+      <w:ins w:id="92" w:author="Audrey Doyle" w:date="2025-09-19T08:44:00Z" w16du:dateUtc="2025-09-19T12:44:00Z">
+        <w:r>
+          <w:t xml:space="preserve">Define </w:t>
         </w:r>
       </w:ins>
       <w:r>
         <w:t>a structure</w:t>
       </w:r>
-      <w:ins w:id="92" w:author="Audrey Doyle" w:date="2025-09-19T08:44:00Z" w16du:dateUtc="2025-09-19T12:44:00Z">
+      <w:ins w:id="93" w:author="Audrey Doyle" w:date="2025-09-19T08:44:00Z" w16du:dateUtc="2025-09-19T12:44:00Z">
         <w:r>
           <w:t>.</w:t>
         </w:r>
@@ -1410,23 +1335,20 @@
       <w:pPr>
         <w:pStyle w:val="RunInPara"/>
       </w:pPr>
-      <w:del w:id="93" w:author="Audrey Doyle" w:date="2025-09-19T08:44:00Z" w16du:dateUtc="2025-09-19T12:44:00Z">
+      <w:del w:id="94" w:author="Audrey Doyle" w:date="2025-09-19T08:44:00Z" w16du:dateUtc="2025-09-19T12:44:00Z">
         <w:r>
           <w:delText xml:space="preserve">parent </w:delText>
         </w:r>
       </w:del>
-      <w:ins w:id="94" w:author="Audrey Doyle" w:date="2025-09-19T08:44:00Z" w16du:dateUtc="2025-09-19T12:44:00Z">
-        <w:r>
-          <w:t>P</w:t>
-        </w:r>
-        <w:r>
-          <w:t xml:space="preserve">arent </w:t>
+      <w:ins w:id="95" w:author="Audrey Doyle" w:date="2025-09-19T08:44:00Z" w16du:dateUtc="2025-09-19T12:44:00Z">
+        <w:r>
+          <w:t xml:space="preserve">Parent </w:t>
         </w:r>
       </w:ins>
       <w:r>
         <w:t>module of the current module</w:t>
       </w:r>
-      <w:ins w:id="95" w:author="Audrey Doyle" w:date="2025-09-19T08:44:00Z" w16du:dateUtc="2025-09-19T12:44:00Z">
+      <w:ins w:id="96" w:author="Audrey Doyle" w:date="2025-09-19T08:44:00Z" w16du:dateUtc="2025-09-19T12:44:00Z">
         <w:r>
           <w:t>.</w:t>
         </w:r>
@@ -1450,23 +1372,20 @@
       <w:pPr>
         <w:pStyle w:val="RunInPara"/>
       </w:pPr>
-      <w:del w:id="96" w:author="Audrey Doyle" w:date="2025-09-19T08:44:00Z" w16du:dateUtc="2025-09-19T12:44:00Z">
+      <w:del w:id="97" w:author="Audrey Doyle" w:date="2025-09-19T08:44:00Z" w16du:dateUtc="2025-09-19T12:44:00Z">
         <w:r>
           <w:delText xml:space="preserve">define </w:delText>
         </w:r>
       </w:del>
-      <w:ins w:id="97" w:author="Audrey Doyle" w:date="2025-09-19T08:44:00Z" w16du:dateUtc="2025-09-19T12:44:00Z">
-        <w:r>
-          <w:t>D</w:t>
-        </w:r>
-        <w:r>
-          <w:t xml:space="preserve">efine </w:t>
+      <w:ins w:id="98" w:author="Audrey Doyle" w:date="2025-09-19T08:44:00Z" w16du:dateUtc="2025-09-19T12:44:00Z">
+        <w:r>
+          <w:t xml:space="preserve">Define </w:t>
         </w:r>
       </w:ins>
       <w:r>
         <w:t>a trait</w:t>
       </w:r>
-      <w:ins w:id="98" w:author="Audrey Doyle" w:date="2025-09-19T08:44:00Z" w16du:dateUtc="2025-09-19T12:44:00Z">
+      <w:ins w:id="99" w:author="Audrey Doyle" w:date="2025-09-19T08:44:00Z" w16du:dateUtc="2025-09-19T12:44:00Z">
         <w:r>
           <w:t>.</w:t>
         </w:r>
@@ -1493,7 +1412,7 @@
       <w:r>
         <w:t>Boolean true literal</w:t>
       </w:r>
-      <w:ins w:id="99" w:author="Audrey Doyle" w:date="2025-09-19T08:44:00Z" w16du:dateUtc="2025-09-19T12:44:00Z">
+      <w:ins w:id="100" w:author="Audrey Doyle" w:date="2025-09-19T08:44:00Z" w16du:dateUtc="2025-09-19T12:44:00Z">
         <w:r>
           <w:t>.</w:t>
         </w:r>
@@ -1517,23 +1436,20 @@
       <w:pPr>
         <w:pStyle w:val="RunInPara"/>
       </w:pPr>
-      <w:del w:id="100" w:author="Audrey Doyle" w:date="2025-09-19T08:44:00Z" w16du:dateUtc="2025-09-19T12:44:00Z">
+      <w:del w:id="101" w:author="Audrey Doyle" w:date="2025-09-19T08:44:00Z" w16du:dateUtc="2025-09-19T12:44:00Z">
         <w:r>
           <w:delText xml:space="preserve">define </w:delText>
         </w:r>
       </w:del>
-      <w:ins w:id="101" w:author="Audrey Doyle" w:date="2025-09-19T08:44:00Z" w16du:dateUtc="2025-09-19T12:44:00Z">
-        <w:r>
-          <w:t>D</w:t>
-        </w:r>
-        <w:r>
-          <w:t xml:space="preserve">efine </w:t>
+      <w:ins w:id="102" w:author="Audrey Doyle" w:date="2025-09-19T08:44:00Z" w16du:dateUtc="2025-09-19T12:44:00Z">
+        <w:r>
+          <w:t xml:space="preserve">Define </w:t>
         </w:r>
       </w:ins>
       <w:r>
         <w:t>a type alias or associated type</w:t>
       </w:r>
-      <w:ins w:id="102" w:author="Audrey Doyle" w:date="2025-09-19T08:44:00Z" w16du:dateUtc="2025-09-19T12:44:00Z">
+      <w:ins w:id="103" w:author="Audrey Doyle" w:date="2025-09-19T08:44:00Z" w16du:dateUtc="2025-09-19T12:44:00Z">
         <w:r>
           <w:t>.</w:t>
         </w:r>
@@ -1557,23 +1473,20 @@
       <w:pPr>
         <w:pStyle w:val="RunInPara"/>
       </w:pPr>
-      <w:del w:id="103" w:author="Audrey Doyle" w:date="2025-09-19T08:44:00Z" w16du:dateUtc="2025-09-19T12:44:00Z">
+      <w:del w:id="104" w:author="Audrey Doyle" w:date="2025-09-19T08:44:00Z" w16du:dateUtc="2025-09-19T12:44:00Z">
         <w:r>
           <w:delText xml:space="preserve">define </w:delText>
         </w:r>
       </w:del>
-      <w:ins w:id="104" w:author="Audrey Doyle" w:date="2025-09-19T08:44:00Z" w16du:dateUtc="2025-09-19T12:44:00Z">
-        <w:r>
-          <w:t>D</w:t>
-        </w:r>
-        <w:r>
-          <w:t xml:space="preserve">efine </w:t>
+      <w:ins w:id="105" w:author="Audrey Doyle" w:date="2025-09-19T08:44:00Z" w16du:dateUtc="2025-09-19T12:44:00Z">
+        <w:r>
+          <w:t xml:space="preserve">Define </w:t>
         </w:r>
       </w:ins>
       <w:r>
         <w:t>a union; is a keyword only when used in a union declaration</w:t>
       </w:r>
-      <w:ins w:id="105" w:author="Audrey Doyle" w:date="2025-09-19T08:45:00Z" w16du:dateUtc="2025-09-19T12:45:00Z">
+      <w:ins w:id="106" w:author="Audrey Doyle" w:date="2025-09-19T08:45:00Z" w16du:dateUtc="2025-09-19T12:45:00Z">
         <w:r>
           <w:t>.</w:t>
         </w:r>
@@ -1597,23 +1510,20 @@
       <w:pPr>
         <w:pStyle w:val="RunInPara"/>
       </w:pPr>
-      <w:del w:id="106" w:author="Audrey Doyle" w:date="2025-09-19T08:45:00Z" w16du:dateUtc="2025-09-19T12:45:00Z">
+      <w:del w:id="107" w:author="Audrey Doyle" w:date="2025-09-19T08:45:00Z" w16du:dateUtc="2025-09-19T12:45:00Z">
         <w:r>
           <w:delText xml:space="preserve">denote </w:delText>
         </w:r>
       </w:del>
-      <w:ins w:id="107" w:author="Audrey Doyle" w:date="2025-09-19T08:45:00Z" w16du:dateUtc="2025-09-19T12:45:00Z">
-        <w:r>
-          <w:t>D</w:t>
-        </w:r>
-        <w:r>
-          <w:t xml:space="preserve">enote </w:t>
+      <w:ins w:id="108" w:author="Audrey Doyle" w:date="2025-09-19T08:45:00Z" w16du:dateUtc="2025-09-19T12:45:00Z">
+        <w:r>
+          <w:t xml:space="preserve">Denote </w:t>
         </w:r>
       </w:ins>
       <w:r>
         <w:t>unsafe code, functions, traits, or implementations</w:t>
       </w:r>
-      <w:ins w:id="108" w:author="Audrey Doyle" w:date="2025-09-19T08:45:00Z" w16du:dateUtc="2025-09-19T12:45:00Z">
+      <w:ins w:id="109" w:author="Audrey Doyle" w:date="2025-09-19T08:45:00Z" w16du:dateUtc="2025-09-19T12:45:00Z">
         <w:r>
           <w:t>.</w:t>
         </w:r>
@@ -1637,23 +1547,20 @@
       <w:pPr>
         <w:pStyle w:val="RunInPara"/>
       </w:pPr>
-      <w:del w:id="109" w:author="Audrey Doyle" w:date="2025-09-19T08:45:00Z" w16du:dateUtc="2025-09-19T12:45:00Z">
+      <w:del w:id="110" w:author="Audrey Doyle" w:date="2025-09-19T08:45:00Z" w16du:dateUtc="2025-09-19T12:45:00Z">
         <w:r>
           <w:delText xml:space="preserve">bring </w:delText>
         </w:r>
       </w:del>
-      <w:ins w:id="110" w:author="Audrey Doyle" w:date="2025-09-19T08:45:00Z" w16du:dateUtc="2025-09-19T12:45:00Z">
-        <w:r>
-          <w:t>B</w:t>
-        </w:r>
-        <w:r>
-          <w:t xml:space="preserve">ring </w:t>
+      <w:ins w:id="111" w:author="Audrey Doyle" w:date="2025-09-19T08:45:00Z" w16du:dateUtc="2025-09-19T12:45:00Z">
+        <w:r>
+          <w:t xml:space="preserve">Bring </w:t>
         </w:r>
       </w:ins>
       <w:r>
         <w:t>symbols into scope</w:t>
       </w:r>
-      <w:ins w:id="111" w:author="Audrey Doyle" w:date="2025-09-19T08:45:00Z" w16du:dateUtc="2025-09-19T12:45:00Z">
+      <w:ins w:id="112" w:author="Audrey Doyle" w:date="2025-09-19T08:45:00Z" w16du:dateUtc="2025-09-19T12:45:00Z">
         <w:r>
           <w:t>.</w:t>
         </w:r>
@@ -1677,23 +1584,20 @@
       <w:pPr>
         <w:pStyle w:val="RunInPara"/>
       </w:pPr>
-      <w:del w:id="112" w:author="Audrey Doyle" w:date="2025-09-19T08:45:00Z" w16du:dateUtc="2025-09-19T12:45:00Z">
+      <w:del w:id="113" w:author="Audrey Doyle" w:date="2025-09-19T08:45:00Z" w16du:dateUtc="2025-09-19T12:45:00Z">
         <w:r>
           <w:delText xml:space="preserve">denote </w:delText>
         </w:r>
       </w:del>
-      <w:ins w:id="113" w:author="Audrey Doyle" w:date="2025-09-19T08:45:00Z" w16du:dateUtc="2025-09-19T12:45:00Z">
-        <w:r>
-          <w:t>D</w:t>
-        </w:r>
-        <w:r>
-          <w:t xml:space="preserve">enote </w:t>
+      <w:ins w:id="114" w:author="Audrey Doyle" w:date="2025-09-19T08:45:00Z" w16du:dateUtc="2025-09-19T12:45:00Z">
+        <w:r>
+          <w:t xml:space="preserve">Denote </w:t>
         </w:r>
       </w:ins>
       <w:r>
         <w:t>clauses that constrain a type</w:t>
       </w:r>
-      <w:ins w:id="114" w:author="Audrey Doyle" w:date="2025-09-19T08:45:00Z" w16du:dateUtc="2025-09-19T12:45:00Z">
+      <w:ins w:id="115" w:author="Audrey Doyle" w:date="2025-09-19T08:45:00Z" w16du:dateUtc="2025-09-19T12:45:00Z">
         <w:r>
           <w:t>.</w:t>
         </w:r>
@@ -1717,23 +1621,20 @@
       <w:pPr>
         <w:pStyle w:val="RunInPara"/>
       </w:pPr>
-      <w:del w:id="115" w:author="Audrey Doyle" w:date="2025-09-19T08:45:00Z" w16du:dateUtc="2025-09-19T12:45:00Z">
+      <w:del w:id="116" w:author="Audrey Doyle" w:date="2025-09-19T08:45:00Z" w16du:dateUtc="2025-09-19T12:45:00Z">
         <w:r>
           <w:delText xml:space="preserve">loop </w:delText>
         </w:r>
       </w:del>
-      <w:ins w:id="116" w:author="Audrey Doyle" w:date="2025-09-19T08:45:00Z" w16du:dateUtc="2025-09-19T12:45:00Z">
-        <w:r>
-          <w:t>L</w:t>
-        </w:r>
-        <w:r>
-          <w:t xml:space="preserve">oop </w:t>
+      <w:ins w:id="117" w:author="Audrey Doyle" w:date="2025-09-19T08:45:00Z" w16du:dateUtc="2025-09-19T12:45:00Z">
+        <w:r>
+          <w:t xml:space="preserve">Loop </w:t>
         </w:r>
       </w:ins>
       <w:r>
         <w:t>conditionally based on the result of an expression</w:t>
       </w:r>
-      <w:ins w:id="117" w:author="Audrey Doyle" w:date="2025-09-19T08:45:00Z" w16du:dateUtc="2025-09-19T12:45:00Z">
+      <w:ins w:id="118" w:author="Audrey Doyle" w:date="2025-09-19T08:45:00Z" w16du:dateUtc="2025-09-19T12:45:00Z">
         <w:r>
           <w:t>.</w:t>
         </w:r>
@@ -1797,34 +1698,34 @@
         <w:rPr>
           <w:rStyle w:val="Literal"/>
         </w:rPr>
+        <w:t>do</w:t>
+      </w:r>
+      <w:bookmarkStart w:id="119" w:name="OLE_LINK8"/>
+    </w:p>
+    <w:p>
+      <w:pPr>
+        <w:pStyle w:val="ListBullet"/>
+      </w:pPr>
+      <w:r>
+        <w:rPr>
+          <w:rStyle w:val="Literal"/>
+        </w:rPr>
+        <w:t>final</w:t>
+      </w:r>
+    </w:p>
+    <w:p>
+      <w:pPr>
+        <w:pStyle w:val="ListBullet"/>
+      </w:pPr>
+      <w:r>
+        <w:rPr>
+          <w:rStyle w:val="Literal"/>
+        </w:rPr>
         <w:lastRenderedPageBreak/>
-        <w:t>do</w:t>
-      </w:r>
-      <w:bookmarkStart w:id="118" w:name="OLE_LINK8"/>
-    </w:p>
-    <w:p>
-      <w:pPr>
-        <w:pStyle w:val="ListBullet"/>
-      </w:pPr>
-      <w:r>
-        <w:rPr>
-          <w:rStyle w:val="Literal"/>
-        </w:rPr>
-        <w:t>final</w:t>
-      </w:r>
-    </w:p>
-    <w:p>
-      <w:pPr>
-        <w:pStyle w:val="ListBullet"/>
-      </w:pPr>
-      <w:r>
-        <w:rPr>
-          <w:rStyle w:val="Literal"/>
-        </w:rPr>
         <w:t>gen</w:t>
       </w:r>
     </w:p>
-    <w:bookmarkEnd w:id="118"/>
+    <w:bookmarkEnd w:id="119"/>
     <w:p>
       <w:pPr>
         <w:pStyle w:val="ListBullet"/>
@@ -2107,36 +2008,36 @@
         <w:pStyle w:val="Code"/>
       </w:pPr>
       <w:r>
+        <w:t xml:space="preserve">    haystack.contains(needle)</w:t>
+      </w:r>
+    </w:p>
+    <w:p>
+      <w:pPr>
+        <w:pStyle w:val="Code"/>
+      </w:pPr>
+      <w:r>
+        <w:t>}</w:t>
+      </w:r>
+    </w:p>
+    <w:p>
+      <w:pPr>
+        <w:pStyle w:val="Code"/>
+      </w:pPr>
+    </w:p>
+    <w:p>
+      <w:pPr>
+        <w:pStyle w:val="Code"/>
+      </w:pPr>
+      <w:r>
+        <w:t>fn main() {</w:t>
+      </w:r>
+    </w:p>
+    <w:p>
+      <w:pPr>
+        <w:pStyle w:val="Code"/>
+      </w:pPr>
+      <w:r>
         <w:lastRenderedPageBreak/>
-        <w:t xml:space="preserve">    haystack.contains(needle)</w:t>
-      </w:r>
-    </w:p>
-    <w:p>
-      <w:pPr>
-        <w:pStyle w:val="Code"/>
-      </w:pPr>
-      <w:r>
-        <w:t>}</w:t>
-      </w:r>
-    </w:p>
-    <w:p>
-      <w:pPr>
-        <w:pStyle w:val="Code"/>
-      </w:pPr>
-    </w:p>
-    <w:p>
-      <w:pPr>
-        <w:pStyle w:val="Code"/>
-      </w:pPr>
-      <w:r>
-        <w:t>fn main() {</w:t>
-      </w:r>
-    </w:p>
-    <w:p>
-      <w:pPr>
-        <w:pStyle w:val="Code"/>
-      </w:pPr>
-      <w:r>
         <w:t xml:space="preserve">    assert!(r#match("foo", "foobar"));</w:t>
       </w:r>
     </w:p>
@@ -2261,24 +2162,44 @@
       </w:r>
     </w:p>
   </w:comment>
+  <w:comment w:id="1" w:author="Carol Nichols" w:date="2025-10-13T14:45:00Z" w:initials="CN">
+    <w:p>
+      <w:r>
+        <w:rPr>
+          <w:rStyle w:val="CommentReference"/>
+        </w:rPr>
+        <w:annotationRef/>
+      </w:r>
+      <w:r>
+        <w:rPr>
+          <w:sz w:val="20"/>
+          <w:szCs w:val="20"/>
+        </w:rPr>
+        <w:t>It's in this appendix, on the 5th page.</w:t>
+      </w:r>
+    </w:p>
+  </w:comment>
 </w:comments>
 </file>
 
 <file path=word/commentsExtended.xml><?xml version="1.0" encoding="utf-8"?>
 <w15:commentsEx xmlns:wpc="http://schemas.microsoft.com/office/word/2010/wordprocessingCanvas" xmlns:cx="http://schemas.microsoft.com/office/drawing/2014/chartex" xmlns:cx1="http://schemas.microsoft.com/office/drawing/2015/9/8/chartex" xmlns:cx2="http://schemas.microsoft.com/office/drawing/2015/10/21/chartex" xmlns:cx3="http://schemas.microsoft.com/office/drawing/2016/5/9/chartex" xmlns:cx4="http://schemas.microsoft.com/office/drawing/2016/5/10/chartex" xmlns:cx5="http://schemas.microsoft.com/office/drawing/2016/5/11/chartex" xmlns:cx6="http://schemas.microsoft.com/office/drawing/2016/5/12/chartex" xmlns:cx7="http://schemas.microsoft.com/office/drawing/2016/5/13/chartex" xmlns:cx8="http://schemas.microsoft.com/office/drawing/2016/5/14/chartex" xmlns:mc="http://schemas.openxmlformats.org/markup-compatibility/2006" xmlns:aink="http://schemas.microsoft.com/office/drawing/2016/ink" xmlns:am3d="http://schemas.microsoft.com/office/drawing/2017/model3d" xmlns:o="urn:schemas-microsoft-com:office:office" xmlns:oel="http://schemas.microsoft.com/office/2019/extlst" xmlns:r="http://schemas.openxmlformats.org/officeDocument/2006/relationships" xmlns:m="http://schemas.openxmlformats.org/officeDocument/2006/math" xmlns:v="urn:schemas-microsoft-com:vml" xmlns:wp14="http://schemas.microsoft.com/office/word/2010/wordprocessingDrawing" xmlns:wp="http://schemas.openxmlformats.org/drawingml/2006/wordprocessingDrawing" xmlns:w10="urn:schemas-microsoft-com:office:word" xmlns:w="http://schemas.openxmlformats.org/wordprocessingml/2006/main" xmlns:w14="http://schemas.microsoft.com/office/word/2010/wordml" xmlns:w15="http://schemas.microsoft.com/office/word/2012/wordml" xmlns:w16cex="http://schemas.microsoft.com/office/word/2018/wordml/cex" xmlns:w16cid="http://schemas.microsoft.com/office/word/2016/wordml/cid" xmlns:w16="http://schemas.microsoft.com/office/word/2018/wordml" xmlns:w16du="http://schemas.microsoft.com/office/word/2023/wordml/word16du" xmlns:w16sdtdh="http://schemas.microsoft.com/office/word/2020/wordml/sdtdatahash" xmlns:w16sdtfl="http://schemas.microsoft.com/office/word/2024/wordml/sdtformatlock" xmlns:w16se="http://schemas.microsoft.com/office/word/2015/wordml/symex" xmlns:wpg="http://schemas.microsoft.com/office/word/2010/wordprocessingGroup" xmlns:wpi="http://schemas.microsoft.com/office/word/2010/wordprocessingInk" xmlns:wne="http://schemas.microsoft.com/office/word/2006/wordml" xmlns:wps="http://schemas.microsoft.com/office/word/2010/wordprocessingShape" mc:Ignorable="w14 w15 w16se w16cid w16 w16cex w16sdtdh w16sdtfl w16du wp14">
   <w15:commentEx w15:paraId="2A674EB3" w15:done="0"/>
+  <w15:commentEx w15:paraId="179897FF" w15:paraIdParent="2A674EB3" w15:done="0"/>
 </w15:commentsEx>
 </file>
 
 <file path=word/commentsExtensible.xml><?xml version="1.0" encoding="utf-8"?>
 <w16cex:commentsExtensible xmlns:wpc="http://schemas.microsoft.com/office/word/2010/wordprocessingCanvas" xmlns:cx="http://schemas.microsoft.com/office/drawing/2014/chartex" xmlns:cx1="http://schemas.microsoft.com/office/drawing/2015/9/8/chartex" xmlns:cx2="http://schemas.microsoft.com/office/drawing/2015/10/21/chartex" xmlns:cx3="http://schemas.microsoft.com/office/drawing/2016/5/9/chartex" xmlns:cx4="http://schemas.microsoft.com/office/drawing/2016/5/10/chartex" xmlns:cx5="http://schemas.microsoft.com/office/drawing/2016/5/11/chartex" xmlns:cx6="http://schemas.microsoft.com/office/drawing/2016/5/12/chartex" xmlns:cx7="http://schemas.microsoft.com/office/drawing/2016/5/13/chartex" xmlns:cx8="http://schemas.microsoft.com/office/drawing/2016/5/14/chartex" xmlns:cr="http://schemas.microsoft.com/office/comments/2020/reactions" xmlns:mc="http://schemas.openxmlformats.org/markup-compatibility/2006" xmlns:aink="http://schemas.microsoft.com/office/drawing/2016/ink" xmlns:am3d="http://schemas.microsoft.com/office/drawing/2017/model3d" xmlns:o="urn:schemas-microsoft-com:office:office" xmlns:oel="http://schemas.microsoft.com/office/2019/extlst" xmlns:r="http://schemas.openxmlformats.org/officeDocument/2006/relationships" xmlns:m="http://schemas.openxmlformats.org/officeDocument/2006/math" xmlns:v="urn:schemas-microsoft-com:vml" xmlns:wp14="http://schemas.microsoft.com/office/word/2010/wordprocessingDrawing" xmlns:wp="http://schemas.openxmlformats.org/drawingml/2006/wordprocessingDrawing" xmlns:w10="urn:schemas-microsoft-com:office:word" xmlns:w="http://schemas.openxmlformats.org/wordprocessingml/2006/main" xmlns:w14="http://schemas.microsoft.com/office/word/2010/wordml" xmlns:w15="http://schemas.microsoft.com/office/word/2012/wordml" xmlns:w16cex="http://schemas.microsoft.com/office/word/2018/wordml/cex" xmlns:w16cid="http://schemas.microsoft.com/office/word/2016/wordml/cid" xmlns:w16="http://schemas.microsoft.com/office/word/2018/wordml" xmlns:w16du="http://schemas.microsoft.com/office/word/2023/wordml/word16du" xmlns:w16sdtdh="http://schemas.microsoft.com/office/word/2020/wordml/sdtdatahash" xmlns:w16sdtfl="http://schemas.microsoft.com/office/word/2024/wordml/sdtformatlock" xmlns:w16se="http://schemas.microsoft.com/office/word/2015/wordml/symex" xmlns:wpg="http://schemas.microsoft.com/office/word/2010/wordprocessingGroup" xmlns:wpi="http://schemas.microsoft.com/office/word/2010/wordprocessingInk" xmlns:wne="http://schemas.microsoft.com/office/word/2006/wordml" xmlns:wps="http://schemas.microsoft.com/office/word/2010/wordprocessingShape" mc:Ignorable="w14 w15 w16se w16cid w16 w16cex w16sdtdh w16sdtfl cr w16du wp14">
   <w16cex:commentExtensible w16cex:durableId="2957FD7E" w16cex:dateUtc="2025-09-19T12:41:00Z"/>
+  <w16cex:commentExtensible w16cex:durableId="4FF0125F" w16cex:dateUtc="2025-10-13T18:45:00Z"/>
 </w16cex:commentsExtensible>
 </file>
 
 <file path=word/commentsIds.xml><?xml version="1.0" encoding="utf-8"?>
 <w16cid:commentsIds xmlns:wpc="http://schemas.microsoft.com/office/word/2010/wordprocessingCanvas" xmlns:cx="http://schemas.microsoft.com/office/drawing/2014/chartex" xmlns:cx1="http://schemas.microsoft.com/office/drawing/2015/9/8/chartex" xmlns:cx2="http://schemas.microsoft.com/office/drawing/2015/10/21/chartex" xmlns:cx3="http://schemas.microsoft.com/office/drawing/2016/5/9/chartex" xmlns:cx4="http://schemas.microsoft.com/office/drawing/2016/5/10/chartex" xmlns:cx5="http://schemas.microsoft.com/office/drawing/2016/5/11/chartex" xmlns:cx6="http://schemas.microsoft.com/office/drawing/2016/5/12/chartex" xmlns:cx7="http://schemas.microsoft.com/office/drawing/2016/5/13/chartex" xmlns:cx8="http://schemas.microsoft.com/office/drawing/2016/5/14/chartex" xmlns:mc="http://schemas.openxmlformats.org/markup-compatibility/2006" xmlns:aink="http://schemas.microsoft.com/office/drawing/2016/ink" xmlns:am3d="http://schemas.microsoft.com/office/drawing/2017/model3d" xmlns:o="urn:schemas-microsoft-com:office:office" xmlns:oel="http://schemas.microsoft.com/office/2019/extlst" xmlns:r="http://schemas.openxmlformats.org/officeDocument/2006/relationships" xmlns:m="http://schemas.openxmlformats.org/officeDocument/2006/math" xmlns:v="urn:schemas-microsoft-com:vml" xmlns:wp14="http://schemas.microsoft.com/office/word/2010/wordprocessingDrawing" xmlns:wp="http://schemas.openxmlformats.org/drawingml/2006/wordprocessingDrawing" xmlns:w10="urn:schemas-microsoft-com:office:word" xmlns:w="http://schemas.openxmlformats.org/wordprocessingml/2006/main" xmlns:w14="http://schemas.microsoft.com/office/word/2010/wordml" xmlns:w15="http://schemas.microsoft.com/office/word/2012/wordml" xmlns:w16cex="http://schemas.microsoft.com/office/word/2018/wordml/cex" xmlns:w16cid="http://schemas.microsoft.com/office/word/2016/wordml/cid" xmlns:w16="http://schemas.microsoft.com/office/word/2018/wordml" xmlns:w16du="http://schemas.microsoft.com/office/word/2023/wordml/word16du" xmlns:w16sdtdh="http://schemas.microsoft.com/office/word/2020/wordml/sdtdatahash" xmlns:w16sdtfl="http://schemas.microsoft.com/office/word/2024/wordml/sdtformatlock" xmlns:w16se="http://schemas.microsoft.com/office/word/2015/wordml/symex" xmlns:wpg="http://schemas.microsoft.com/office/word/2010/wordprocessingGroup" xmlns:wpi="http://schemas.microsoft.com/office/word/2010/wordprocessingInk" xmlns:wne="http://schemas.microsoft.com/office/word/2006/wordml" xmlns:wps="http://schemas.microsoft.com/office/word/2010/wordprocessingShape" mc:Ignorable="w14 w15 w16se w16cid w16 w16cex w16sdtdh w16sdtfl w16du wp14">
   <w16cid:commentId w16cid:paraId="2A674EB3" w16cid:durableId="2957FD7E"/>
+  <w16cid:commentId w16cid:paraId="179897FF" w16cid:durableId="4FF0125F"/>
 </w16cid:commentsIds>
 </file>
 
@@ -5552,6 +5473,9 @@
 <w15:people xmlns:wpc="http://schemas.microsoft.com/office/word/2010/wordprocessingCanvas" xmlns:cx="http://schemas.microsoft.com/office/drawing/2014/chartex" xmlns:cx1="http://schemas.microsoft.com/office/drawing/2015/9/8/chartex" xmlns:cx2="http://schemas.microsoft.com/office/drawing/2015/10/21/chartex" xmlns:cx3="http://schemas.microsoft.com/office/drawing/2016/5/9/chartex" xmlns:cx4="http://schemas.microsoft.com/office/drawing/2016/5/10/chartex" xmlns:cx5="http://schemas.microsoft.com/office/drawing/2016/5/11/chartex" xmlns:cx6="http://schemas.microsoft.com/office/drawing/2016/5/12/chartex" xmlns:cx7="http://schemas.microsoft.com/office/drawing/2016/5/13/chartex" xmlns:cx8="http://schemas.microsoft.com/office/drawing/2016/5/14/chartex" xmlns:mc="http://schemas.openxmlformats.org/markup-compatibility/2006" xmlns:aink="http://schemas.microsoft.com/office/drawing/2016/ink" xmlns:am3d="http://schemas.microsoft.com/office/drawing/2017/model3d" xmlns:o="urn:schemas-microsoft-com:office:office" xmlns:oel="http://schemas.microsoft.com/office/2019/extlst" xmlns:r="http://schemas.openxmlformats.org/officeDocument/2006/relationships" xmlns:m="http://schemas.openxmlformats.org/officeDocument/2006/math" xmlns:v="urn:schemas-microsoft-com:vml" xmlns:wp14="http://schemas.microsoft.com/office/word/2010/wordprocessingDrawing" xmlns:wp="http://schemas.openxmlformats.org/drawingml/2006/wordprocessingDrawing" xmlns:w10="urn:schemas-microsoft-com:office:word" xmlns:w="http://schemas.openxmlformats.org/wordprocessingml/2006/main" xmlns:w14="http://schemas.microsoft.com/office/word/2010/wordml" xmlns:w15="http://schemas.microsoft.com/office/word/2012/wordml" xmlns:w16cex="http://schemas.microsoft.com/office/word/2018/wordml/cex" xmlns:w16cid="http://schemas.microsoft.com/office/word/2016/wordml/cid" xmlns:w16="http://schemas.microsoft.com/office/word/2018/wordml" xmlns:w16du="http://schemas.microsoft.com/office/word/2023/wordml/word16du" xmlns:w16sdtdh="http://schemas.microsoft.com/office/word/2020/wordml/sdtdatahash" xmlns:w16sdtfl="http://schemas.microsoft.com/office/word/2024/wordml/sdtformatlock" xmlns:w16se="http://schemas.microsoft.com/office/word/2015/wordml/symex" xmlns:wpg="http://schemas.microsoft.com/office/word/2010/wordprocessingGroup" xmlns:wpi="http://schemas.microsoft.com/office/word/2010/wordprocessingInk" xmlns:wne="http://schemas.microsoft.com/office/word/2006/wordml" xmlns:wps="http://schemas.microsoft.com/office/word/2010/wordprocessingShape" mc:Ignorable="w14 w15 w16se w16cid w16 w16cex w16sdtdh w16sdtfl w16du wp14">
   <w15:person w15:author="Audrey Doyle">
     <w15:presenceInfo w15:providerId="None" w15:userId="Audrey Doyle"/>
+  </w15:person>
+  <w15:person w15:author="Carol Nichols">
+    <w15:presenceInfo w15:providerId="None" w15:userId="Carol Nichols"/>
   </w15:person>
 </w15:people>
 </file>

</xml_diff>

<commit_message>
Backport copyedit changes to Appendix A
</commit_message>
<xml_diff>
--- a/nostarch/docx/appendix_a.docx
+++ b/nostarch/docx/appendix_a.docx
@@ -2104,7 +2104,28 @@
         <w:t>try</w:t>
       </w:r>
       <w:r>
-        <w:t xml:space="preserve"> isn’t a keyword in the 2015 edition but is in the 2018 and 2021 editions. If you depend on a library that is written using the 2015 edition and has a </w:t>
+        <w:t xml:space="preserve"> isn’t a keyword in the 2015 edition but is in the 2018</w:t>
+      </w:r>
+      <w:ins w:id="120" w:author="Carol Nichols" w:date="2025-10-13T14:52:00Z" w16du:dateUtc="2025-10-13T18:52:00Z">
+        <w:r>
+          <w:t xml:space="preserve">, </w:t>
+        </w:r>
+      </w:ins>
+      <w:del w:id="121" w:author="Carol Nichols" w:date="2025-10-13T14:52:00Z" w16du:dateUtc="2025-10-13T18:52:00Z">
+        <w:r>
+          <w:delText xml:space="preserve"> and </w:delText>
+        </w:r>
+      </w:del>
+      <w:r>
+        <w:t>2021</w:t>
+      </w:r>
+      <w:ins w:id="122" w:author="Carol Nichols" w:date="2025-10-13T14:52:00Z" w16du:dateUtc="2025-10-13T18:52:00Z">
+        <w:r>
+          <w:t>, and 2024</w:t>
+        </w:r>
+      </w:ins>
+      <w:r>
+        <w:t xml:space="preserve"> editions. If you depend on a library that is written using the 2015 edition and has a </w:t>
       </w:r>
       <w:r>
         <w:rPr>

</xml_diff>